<commit_message>
Update Pertama Resume CV Mahfud
Update Pertama Resume CV Mahfud
</commit_message>
<xml_diff>
--- a/Resume_Template.docx
+++ b/Resume_Template.docx
@@ -1,6 +1,6 @@
 
 <file path=word/document.xml><?xml version="1.0" encoding="utf-8"?>
-<w:document xmlns:wpc="http://schemas.microsoft.com/office/word/2010/wordprocessingCanvas" xmlns:cx="http://schemas.microsoft.com/office/drawing/2014/chartex" xmlns:cx1="http://schemas.microsoft.com/office/drawing/2015/9/8/chartex" xmlns:cx2="http://schemas.microsoft.com/office/drawing/2015/10/21/chartex" xmlns:cx3="http://schemas.microsoft.com/office/drawing/2016/5/9/chartex" xmlns:cx4="http://schemas.microsoft.com/office/drawing/2016/5/10/chartex" xmlns:cx5="http://schemas.microsoft.com/office/drawing/2016/5/11/chartex" xmlns:cx6="http://schemas.microsoft.com/office/drawing/2016/5/12/chartex" xmlns:cx7="http://schemas.microsoft.com/office/drawing/2016/5/13/chartex" xmlns:cx8="http://schemas.microsoft.com/office/drawing/2016/5/14/chartex" xmlns:mc="http://schemas.openxmlformats.org/markup-compatibility/2006" xmlns:aink="http://schemas.microsoft.com/office/drawing/2016/ink" xmlns:am3d="http://schemas.microsoft.com/office/drawing/2017/model3d" xmlns:o="urn:schemas-microsoft-com:office:office" xmlns:r="http://schemas.openxmlformats.org/officeDocument/2006/relationships" xmlns:m="http://schemas.openxmlformats.org/officeDocument/2006/math" xmlns:v="urn:schemas-microsoft-com:vml" xmlns:wp14="http://schemas.microsoft.com/office/word/2010/wordprocessingDrawing" xmlns:wp="http://schemas.openxmlformats.org/drawingml/2006/wordprocessingDrawing" xmlns:w10="urn:schemas-microsoft-com:office:word" xmlns:w="http://schemas.openxmlformats.org/wordprocessingml/2006/main" xmlns:w14="http://schemas.microsoft.com/office/word/2010/wordml" xmlns:w15="http://schemas.microsoft.com/office/word/2012/wordml" xmlns:w16cex="http://schemas.microsoft.com/office/word/2018/wordml/cex" xmlns:w16cid="http://schemas.microsoft.com/office/word/2016/wordml/cid" xmlns:w16="http://schemas.microsoft.com/office/word/2018/wordml" xmlns:w16se="http://schemas.microsoft.com/office/word/2015/wordml/symex" xmlns:wpg="http://schemas.microsoft.com/office/word/2010/wordprocessingGroup" xmlns:wpi="http://schemas.microsoft.com/office/word/2010/wordprocessingInk" xmlns:wne="http://schemas.microsoft.com/office/word/2006/wordml" xmlns:wps="http://schemas.microsoft.com/office/word/2010/wordprocessingShape" mc:Ignorable="w14 w15 w16se w16cid w16 w16cex wp14">
+<w:document xmlns:wpc="http://schemas.microsoft.com/office/word/2010/wordprocessingCanvas" xmlns:cx="http://schemas.microsoft.com/office/drawing/2014/chartex" xmlns:cx1="http://schemas.microsoft.com/office/drawing/2015/9/8/chartex" xmlns:mc="http://schemas.openxmlformats.org/markup-compatibility/2006" xmlns:o="urn:schemas-microsoft-com:office:office" xmlns:r="http://schemas.openxmlformats.org/officeDocument/2006/relationships" xmlns:m="http://schemas.openxmlformats.org/officeDocument/2006/math" xmlns:v="urn:schemas-microsoft-com:vml" xmlns:wp14="http://schemas.microsoft.com/office/word/2010/wordprocessingDrawing" xmlns:wp="http://schemas.openxmlformats.org/drawingml/2006/wordprocessingDrawing" xmlns:w10="urn:schemas-microsoft-com:office:word" xmlns:w="http://schemas.openxmlformats.org/wordprocessingml/2006/main" xmlns:w14="http://schemas.microsoft.com/office/word/2010/wordml" xmlns:w15="http://schemas.microsoft.com/office/word/2012/wordml" xmlns:w16se="http://schemas.microsoft.com/office/word/2015/wordml/symex" xmlns:wpg="http://schemas.microsoft.com/office/word/2010/wordprocessingGroup" xmlns:wpi="http://schemas.microsoft.com/office/word/2010/wordprocessingInk" xmlns:wne="http://schemas.microsoft.com/office/word/2006/wordml" xmlns:wps="http://schemas.microsoft.com/office/word/2010/wordprocessingShape" mc:Ignorable="w14 w15 w16se wp14">
   <w:body>
     <w:tbl>
       <w:tblPr>
@@ -43,7 +43,7 @@
                 <w:sz w:val="72"/>
                 <w:szCs w:val="72"/>
               </w:rPr>
-              <w:t>FirstName</w:t>
+              <w:t>MAHFUD</w:t>
             </w:r>
             <w:r>
               <w:rPr>
@@ -59,7 +59,7 @@
                 <w:sz w:val="72"/>
                 <w:szCs w:val="72"/>
               </w:rPr>
-              <w:t>LastName</w:t>
+              <w:t>WALUYO</w:t>
             </w:r>
           </w:p>
           <w:p>
@@ -93,47 +93,7 @@
                   <w:sz w:val="24"/>
                   <w:szCs w:val="24"/>
                 </w:rPr>
-                <w:t>@</w:t>
-              </w:r>
-              <w:r>
-                <w:rPr>
-                  <w:rStyle w:val="Hyperlink"/>
-                  <w:b w:val="0"/>
-                  <w:bCs/>
-                  <w:sz w:val="24"/>
-                  <w:szCs w:val="24"/>
-                </w:rPr>
-                <w:t>@@emailAddress@</w:t>
-              </w:r>
-              <w:r>
-                <w:rPr>
-                  <w:rStyle w:val="Hyperlink"/>
-                  <w:b w:val="0"/>
-                  <w:bCs/>
-                  <w:sz w:val="24"/>
-                  <w:szCs w:val="24"/>
-                </w:rPr>
-                <w:t>@</w:t>
-              </w:r>
-              <w:r>
-                <w:rPr>
-                  <w:rStyle w:val="Hyperlink"/>
-                  <w:b w:val="0"/>
-                  <w:bCs/>
-                  <w:sz w:val="24"/>
-                  <w:szCs w:val="24"/>
-                </w:rPr>
-                <w:t>@</w:t>
-              </w:r>
-              <w:r>
-                <w:rPr>
-                  <w:rStyle w:val="Hyperlink"/>
-                  <w:b w:val="0"/>
-                  <w:bCs/>
-                  <w:sz w:val="24"/>
-                  <w:szCs w:val="24"/>
-                </w:rPr>
-                <w:t>@gmail.com</w:t>
+                <w:t>mahfud_80@yahoo.co.id</w:t>
               </w:r>
             </w:hyperlink>
             <w:r>
@@ -160,36 +120,8 @@
                   <w:rStyle w:val="Hyperlink"/>
                   <w:b w:val="0"/>
                   <w:bCs/>
-                  <w:sz w:val="24"/>
-                  <w:szCs w:val="24"/>
                 </w:rPr>
-                <w:t>h</w:t>
-              </w:r>
-              <w:r>
-                <w:rPr>
-                  <w:rStyle w:val="Hyperlink"/>
-                  <w:b w:val="0"/>
-                  <w:bCs/>
-                </w:rPr>
-                <w:t>ttps://@</w:t>
-              </w:r>
-              <w:r>
-                <w:rPr>
-                  <w:rStyle w:val="Hyperlink"/>
-                  <w:b w:val="0"/>
-                  <w:bCs/>
-                  <w:sz w:val="24"/>
-                  <w:szCs w:val="24"/>
-                </w:rPr>
-                <w:t>@@githubUsername@@@</w:t>
-              </w:r>
-              <w:r>
-                <w:rPr>
-                  <w:rStyle w:val="Hyperlink"/>
-                  <w:b w:val="0"/>
-                  <w:bCs/>
-                </w:rPr>
-                <w:t>.github.io</w:t>
+                <w:t>https://mahfudw.github.io/PortfolioProject/</w:t>
               </w:r>
             </w:hyperlink>
             <w:r>
@@ -220,7 +152,7 @@
                   <w:sz w:val="24"/>
                   <w:szCs w:val="24"/>
                 </w:rPr>
-                <w:t>www.github.com/@@@GitHubUsername@@@</w:t>
+                <w:t>https://github.com/MahfudW</w:t>
               </w:r>
             </w:hyperlink>
           </w:p>
@@ -253,7 +185,7 @@
                   <w:sz w:val="24"/>
                   <w:szCs w:val="24"/>
                 </w:rPr>
-                <w:t>www.linkedin.com/in/@@@LinkedInUsername@@@</w:t>
+                <w:t>https://www.linkedin.com/in/mahfudwaluyo/</w:t>
               </w:r>
             </w:hyperlink>
           </w:p>
@@ -319,10 +251,281 @@
             </w:pPr>
             <w:r>
               <w:rPr>
-                <w:sz w:val="24"/>
-                <w:szCs w:val="24"/>
+                <w:rFonts w:ascii="Segoe UI" w:hAnsi="Segoe UI" w:cs="Segoe UI"/>
+                <w:color w:val="000000"/>
+                <w:shd w:val="clear" w:color="auto" w:fill="FFFFFF"/>
               </w:rPr>
-              <w:t>@@@Two or three sentences consistent with your personal brand@@@</w:t>
+              <w:t xml:space="preserve">Di media online, </w:t>
+            </w:r>
+            <w:proofErr w:type="spellStart"/>
+            <w:r>
+              <w:rPr>
+                <w:rFonts w:ascii="Segoe UI" w:hAnsi="Segoe UI" w:cs="Segoe UI"/>
+                <w:color w:val="000000"/>
+                <w:shd w:val="clear" w:color="auto" w:fill="FFFFFF"/>
+              </w:rPr>
+              <w:t>saya</w:t>
+            </w:r>
+            <w:proofErr w:type="spellEnd"/>
+            <w:r>
+              <w:rPr>
+                <w:rFonts w:ascii="Segoe UI" w:hAnsi="Segoe UI" w:cs="Segoe UI"/>
+                <w:color w:val="000000"/>
+                <w:shd w:val="clear" w:color="auto" w:fill="FFFFFF"/>
+              </w:rPr>
+              <w:t xml:space="preserve"> </w:t>
+            </w:r>
+            <w:proofErr w:type="spellStart"/>
+            <w:r>
+              <w:rPr>
+                <w:rFonts w:ascii="Segoe UI" w:hAnsi="Segoe UI" w:cs="Segoe UI"/>
+                <w:color w:val="000000"/>
+                <w:shd w:val="clear" w:color="auto" w:fill="FFFFFF"/>
+              </w:rPr>
+              <w:t>dikenal</w:t>
+            </w:r>
+            <w:proofErr w:type="spellEnd"/>
+            <w:r>
+              <w:rPr>
+                <w:rFonts w:ascii="Segoe UI" w:hAnsi="Segoe UI" w:cs="Segoe UI"/>
+                <w:color w:val="000000"/>
+                <w:shd w:val="clear" w:color="auto" w:fill="FFFFFF"/>
+              </w:rPr>
+              <w:t xml:space="preserve"> </w:t>
+            </w:r>
+            <w:proofErr w:type="spellStart"/>
+            <w:r>
+              <w:rPr>
+                <w:rFonts w:ascii="Segoe UI" w:hAnsi="Segoe UI" w:cs="Segoe UI"/>
+                <w:color w:val="000000"/>
+                <w:shd w:val="clear" w:color="auto" w:fill="FFFFFF"/>
+              </w:rPr>
+              <w:t>dengan</w:t>
+            </w:r>
+            <w:proofErr w:type="spellEnd"/>
+            <w:r>
+              <w:rPr>
+                <w:rFonts w:ascii="Segoe UI" w:hAnsi="Segoe UI" w:cs="Segoe UI"/>
+                <w:color w:val="000000"/>
+                <w:shd w:val="clear" w:color="auto" w:fill="FFFFFF"/>
+              </w:rPr>
+              <w:t xml:space="preserve"> </w:t>
+            </w:r>
+            <w:proofErr w:type="spellStart"/>
+            <w:r>
+              <w:rPr>
+                <w:rFonts w:ascii="Segoe UI" w:hAnsi="Segoe UI" w:cs="Segoe UI"/>
+                <w:color w:val="000000"/>
+                <w:shd w:val="clear" w:color="auto" w:fill="FFFFFF"/>
+              </w:rPr>
+              <w:t>nama</w:t>
+            </w:r>
+            <w:proofErr w:type="spellEnd"/>
+            <w:r>
+              <w:rPr>
+                <w:rFonts w:ascii="Segoe UI" w:hAnsi="Segoe UI" w:cs="Segoe UI"/>
+                <w:color w:val="000000"/>
+                <w:shd w:val="clear" w:color="auto" w:fill="FFFFFF"/>
+              </w:rPr>
+              <w:t xml:space="preserve"> </w:t>
+            </w:r>
+            <w:proofErr w:type="spellStart"/>
+            <w:r>
+              <w:rPr>
+                <w:rFonts w:ascii="Segoe UI" w:hAnsi="Segoe UI" w:cs="Segoe UI"/>
+                <w:color w:val="000000"/>
+                <w:shd w:val="clear" w:color="auto" w:fill="FFFFFF"/>
+              </w:rPr>
+              <w:t>pena</w:t>
+            </w:r>
+            <w:proofErr w:type="spellEnd"/>
+            <w:r>
+              <w:rPr>
+                <w:rFonts w:ascii="Segoe UI" w:hAnsi="Segoe UI" w:cs="Segoe UI"/>
+                <w:color w:val="000000"/>
+                <w:shd w:val="clear" w:color="auto" w:fill="FFFFFF"/>
+              </w:rPr>
+              <w:t xml:space="preserve"> Ahmed Tsar. </w:t>
+            </w:r>
+            <w:proofErr w:type="spellStart"/>
+            <w:r>
+              <w:rPr>
+                <w:rFonts w:ascii="Segoe UI" w:hAnsi="Segoe UI" w:cs="Segoe UI"/>
+                <w:color w:val="000000"/>
+                <w:shd w:val="clear" w:color="auto" w:fill="FFFFFF"/>
+              </w:rPr>
+              <w:t>Saat</w:t>
+            </w:r>
+            <w:proofErr w:type="spellEnd"/>
+            <w:r>
+              <w:rPr>
+                <w:rFonts w:ascii="Segoe UI" w:hAnsi="Segoe UI" w:cs="Segoe UI"/>
+                <w:color w:val="000000"/>
+                <w:shd w:val="clear" w:color="auto" w:fill="FFFFFF"/>
+              </w:rPr>
+              <w:t xml:space="preserve"> </w:t>
+            </w:r>
+            <w:proofErr w:type="spellStart"/>
+            <w:r>
+              <w:rPr>
+                <w:rFonts w:ascii="Segoe UI" w:hAnsi="Segoe UI" w:cs="Segoe UI"/>
+                <w:color w:val="000000"/>
+                <w:shd w:val="clear" w:color="auto" w:fill="FFFFFF"/>
+              </w:rPr>
+              <w:t>ini</w:t>
+            </w:r>
+            <w:proofErr w:type="spellEnd"/>
+            <w:r>
+              <w:rPr>
+                <w:rFonts w:ascii="Segoe UI" w:hAnsi="Segoe UI" w:cs="Segoe UI"/>
+                <w:color w:val="000000"/>
+                <w:shd w:val="clear" w:color="auto" w:fill="FFFFFF"/>
+              </w:rPr>
+              <w:t xml:space="preserve"> </w:t>
+            </w:r>
+            <w:proofErr w:type="spellStart"/>
+            <w:r>
+              <w:rPr>
+                <w:rFonts w:ascii="Segoe UI" w:hAnsi="Segoe UI" w:cs="Segoe UI"/>
+                <w:color w:val="000000"/>
+                <w:shd w:val="clear" w:color="auto" w:fill="FFFFFF"/>
+              </w:rPr>
+              <w:t>saya</w:t>
+            </w:r>
+            <w:proofErr w:type="spellEnd"/>
+            <w:r>
+              <w:rPr>
+                <w:rFonts w:ascii="Segoe UI" w:hAnsi="Segoe UI" w:cs="Segoe UI"/>
+                <w:color w:val="000000"/>
+                <w:shd w:val="clear" w:color="auto" w:fill="FFFFFF"/>
+              </w:rPr>
+              <w:t xml:space="preserve"> </w:t>
+            </w:r>
+            <w:proofErr w:type="spellStart"/>
+            <w:r>
+              <w:rPr>
+                <w:rFonts w:ascii="Segoe UI" w:hAnsi="Segoe UI" w:cs="Segoe UI"/>
+                <w:color w:val="000000"/>
+                <w:shd w:val="clear" w:color="auto" w:fill="FFFFFF"/>
+              </w:rPr>
+              <w:t>sedang</w:t>
+            </w:r>
+            <w:proofErr w:type="spellEnd"/>
+            <w:r>
+              <w:rPr>
+                <w:rFonts w:ascii="Segoe UI" w:hAnsi="Segoe UI" w:cs="Segoe UI"/>
+                <w:color w:val="000000"/>
+                <w:shd w:val="clear" w:color="auto" w:fill="FFFFFF"/>
+              </w:rPr>
+              <w:t xml:space="preserve"> </w:t>
+            </w:r>
+            <w:proofErr w:type="spellStart"/>
+            <w:r>
+              <w:rPr>
+                <w:rFonts w:ascii="Segoe UI" w:hAnsi="Segoe UI" w:cs="Segoe UI"/>
+                <w:color w:val="000000"/>
+                <w:shd w:val="clear" w:color="auto" w:fill="FFFFFF"/>
+              </w:rPr>
+              <w:t>meningkatkan</w:t>
+            </w:r>
+            <w:proofErr w:type="spellEnd"/>
+            <w:r>
+              <w:rPr>
+                <w:rFonts w:ascii="Segoe UI" w:hAnsi="Segoe UI" w:cs="Segoe UI"/>
+                <w:color w:val="000000"/>
+                <w:shd w:val="clear" w:color="auto" w:fill="FFFFFF"/>
+              </w:rPr>
+              <w:t xml:space="preserve"> skill web development. </w:t>
+            </w:r>
+            <w:proofErr w:type="spellStart"/>
+            <w:r>
+              <w:rPr>
+                <w:rFonts w:ascii="Segoe UI" w:hAnsi="Segoe UI" w:cs="Segoe UI"/>
+                <w:color w:val="000000"/>
+                <w:shd w:val="clear" w:color="auto" w:fill="FFFFFF"/>
+              </w:rPr>
+              <w:t>Contohnya</w:t>
+            </w:r>
+            <w:proofErr w:type="spellEnd"/>
+            <w:r>
+              <w:rPr>
+                <w:rFonts w:ascii="Segoe UI" w:hAnsi="Segoe UI" w:cs="Segoe UI"/>
+                <w:color w:val="000000"/>
+                <w:shd w:val="clear" w:color="auto" w:fill="FFFFFF"/>
+              </w:rPr>
+              <w:t xml:space="preserve"> </w:t>
+            </w:r>
+            <w:proofErr w:type="spellStart"/>
+            <w:r>
+              <w:rPr>
+                <w:rFonts w:ascii="Segoe UI" w:hAnsi="Segoe UI" w:cs="Segoe UI"/>
+                <w:color w:val="000000"/>
+                <w:shd w:val="clear" w:color="auto" w:fill="FFFFFF"/>
+              </w:rPr>
+              <w:t>mengubah</w:t>
+            </w:r>
+            <w:proofErr w:type="spellEnd"/>
+            <w:r>
+              <w:rPr>
+                <w:rFonts w:ascii="Segoe UI" w:hAnsi="Segoe UI" w:cs="Segoe UI"/>
+                <w:color w:val="000000"/>
+                <w:shd w:val="clear" w:color="auto" w:fill="FFFFFF"/>
+              </w:rPr>
+              <w:t xml:space="preserve"> template project </w:t>
+            </w:r>
+            <w:proofErr w:type="spellStart"/>
+            <w:r>
+              <w:rPr>
+                <w:rFonts w:ascii="Segoe UI" w:hAnsi="Segoe UI" w:cs="Segoe UI"/>
+                <w:color w:val="000000"/>
+                <w:shd w:val="clear" w:color="auto" w:fill="FFFFFF"/>
+              </w:rPr>
+              <w:t>dari</w:t>
+            </w:r>
+            <w:proofErr w:type="spellEnd"/>
+            <w:r>
+              <w:rPr>
+                <w:rFonts w:ascii="Segoe UI" w:hAnsi="Segoe UI" w:cs="Segoe UI"/>
+                <w:color w:val="000000"/>
+                <w:shd w:val="clear" w:color="auto" w:fill="FFFFFF"/>
+              </w:rPr>
+              <w:t xml:space="preserve"> </w:t>
+            </w:r>
+            <w:proofErr w:type="spellStart"/>
+            <w:r>
+              <w:rPr>
+                <w:rFonts w:ascii="Segoe UI" w:hAnsi="Segoe UI" w:cs="Segoe UI"/>
+                <w:color w:val="000000"/>
+                <w:shd w:val="clear" w:color="auto" w:fill="FFFFFF"/>
+              </w:rPr>
+              <w:t>Udemy</w:t>
+            </w:r>
+            <w:proofErr w:type="spellEnd"/>
+            <w:r>
+              <w:rPr>
+                <w:rFonts w:ascii="Segoe UI" w:hAnsi="Segoe UI" w:cs="Segoe UI"/>
+                <w:color w:val="000000"/>
+                <w:shd w:val="clear" w:color="auto" w:fill="FFFFFF"/>
+              </w:rPr>
+              <w:t xml:space="preserve"> </w:t>
+            </w:r>
+            <w:proofErr w:type="spellStart"/>
+            <w:r>
+              <w:rPr>
+                <w:rFonts w:ascii="Segoe UI" w:hAnsi="Segoe UI" w:cs="Segoe UI"/>
+                <w:color w:val="000000"/>
+                <w:shd w:val="clear" w:color="auto" w:fill="FFFFFF"/>
+              </w:rPr>
+              <w:t>ini</w:t>
+            </w:r>
+            <w:proofErr w:type="spellEnd"/>
+            <w:r>
+              <w:rPr>
+                <w:rFonts w:ascii="Segoe UI" w:hAnsi="Segoe UI" w:cs="Segoe UI"/>
+                <w:color w:val="000000"/>
+                <w:shd w:val="clear" w:color="auto" w:fill="FFFFFF"/>
+              </w:rPr>
+              <w:t>.</w:t>
             </w:r>
           </w:p>
         </w:tc>
@@ -812,22 +1015,11 @@
           <w:p>
             <w:pPr>
               <w:pStyle w:val="ListBullet"/>
-              <w:rPr>
-                <w:sz w:val="24"/>
-                <w:szCs w:val="24"/>
-              </w:rPr>
-            </w:pPr>
-            <w:r>
-              <w:rPr>
-                <w:sz w:val="24"/>
-                <w:szCs w:val="24"/>
-              </w:rPr>
-              <w:t>Bootstrap</w:t>
-            </w:r>
-          </w:p>
-          <w:p>
-            <w:pPr>
-              <w:pStyle w:val="ListBullet"/>
+              <w:numPr>
+                <w:ilvl w:val="0"/>
+                <w:numId w:val="0"/>
+              </w:numPr>
+              <w:ind w:left="360"/>
               <w:rPr>
                 <w:sz w:val="24"/>
                 <w:szCs w:val="24"/>
@@ -843,15 +1035,22 @@
             <w:pPr>
               <w:pStyle w:val="ListBullet"/>
             </w:pPr>
+            <w:proofErr w:type="spellStart"/>
             <w:r>
-              <w:t>Git/</w:t>
+              <w:t>Git</w:t>
+            </w:r>
+            <w:proofErr w:type="spellEnd"/>
+            <w:r>
+              <w:t>/</w:t>
             </w:r>
             <w:r>
               <w:t xml:space="preserve"> </w:t>
             </w:r>
+            <w:proofErr w:type="spellStart"/>
             <w:r>
               <w:t>GitBash</w:t>
             </w:r>
+            <w:proofErr w:type="spellEnd"/>
           </w:p>
           <w:p>
             <w:pPr>
@@ -880,10 +1079,33 @@
                 <w:szCs w:val="24"/>
               </w:rPr>
             </w:pPr>
+            <w:proofErr w:type="spellStart"/>
+            <w:r>
+              <w:rPr>
+                <w:sz w:val="24"/>
+                <w:szCs w:val="24"/>
+              </w:rPr>
+              <w:t>Javascript</w:t>
+            </w:r>
+            <w:proofErr w:type="spellEnd"/>
           </w:p>
           <w:p>
             <w:pPr>
               <w:pStyle w:val="ListBullet"/>
+              <w:rPr>
+                <w:sz w:val="24"/>
+                <w:szCs w:val="24"/>
+              </w:rPr>
+            </w:pPr>
+          </w:p>
+          <w:p>
+            <w:pPr>
+              <w:pStyle w:val="ListBullet"/>
+              <w:numPr>
+                <w:ilvl w:val="0"/>
+                <w:numId w:val="0"/>
+              </w:numPr>
+              <w:ind w:left="360"/>
               <w:rPr>
                 <w:sz w:val="24"/>
                 <w:szCs w:val="24"/>
@@ -898,6 +1120,11 @@
           <w:p>
             <w:pPr>
               <w:pStyle w:val="ListBullet"/>
+              <w:numPr>
+                <w:ilvl w:val="0"/>
+                <w:numId w:val="0"/>
+              </w:numPr>
+              <w:ind w:left="360"/>
               <w:rPr>
                 <w:sz w:val="24"/>
                 <w:szCs w:val="24"/>
@@ -907,6 +1134,11 @@
           <w:p>
             <w:pPr>
               <w:pStyle w:val="ListBullet"/>
+              <w:numPr>
+                <w:ilvl w:val="0"/>
+                <w:numId w:val="0"/>
+              </w:numPr>
+              <w:ind w:left="360"/>
               <w:rPr>
                 <w:sz w:val="24"/>
                 <w:szCs w:val="24"/>
@@ -1094,7 +1326,15 @@
                 <w:sz w:val="28"/>
                 <w:szCs w:val="28"/>
               </w:rPr>
-              <w:t xml:space="preserve">@@@DEGREE@@@, </w:t>
+              <w:t>SARJANA S1 SOSIAL ISLAM</w:t>
+            </w:r>
+            <w:proofErr w:type="gramStart"/>
+            <w:r>
+              <w:rPr>
+                <w:sz w:val="28"/>
+                <w:szCs w:val="28"/>
+              </w:rPr>
+              <w:t xml:space="preserve">, </w:t>
             </w:r>
             <w:r>
               <w:rPr>
@@ -1107,7 +1347,14 @@
               <w:rPr>
                 <w:rStyle w:val="SubtleReference"/>
               </w:rPr>
-              <w:t>@@@UNIVERSITY@@@</w:t>
+              <w:t>UNIVERSITAS</w:t>
+            </w:r>
+            <w:proofErr w:type="gramEnd"/>
+            <w:r>
+              <w:rPr>
+                <w:rStyle w:val="SubtleReference"/>
+              </w:rPr>
+              <w:t xml:space="preserve"> ISLAM NEGERI SUNAN KALIJAGA</w:t>
             </w:r>
           </w:p>
           <w:p>
@@ -1118,28 +1365,22 @@
                 <w:szCs w:val="24"/>
               </w:rPr>
             </w:pPr>
+            <w:proofErr w:type="spellStart"/>
             <w:r>
               <w:rPr>
                 <w:sz w:val="24"/>
                 <w:szCs w:val="24"/>
               </w:rPr>
-              <w:t xml:space="preserve">@@@One </w:t>
+              <w:lastRenderedPageBreak/>
+              <w:t>Mempelajari</w:t>
             </w:r>
-            <w:proofErr w:type="gramStart"/>
+            <w:proofErr w:type="spellEnd"/>
             <w:r>
               <w:rPr>
                 <w:sz w:val="24"/>
                 <w:szCs w:val="24"/>
               </w:rPr>
-              <w:t>other</w:t>
-            </w:r>
-            <w:proofErr w:type="gramEnd"/>
-            <w:r>
-              <w:rPr>
-                <w:sz w:val="24"/>
-                <w:szCs w:val="24"/>
-              </w:rPr>
-              <w:t xml:space="preserve"> cool fact/</w:t>
+              <w:t xml:space="preserve"> </w:t>
             </w:r>
             <w:proofErr w:type="spellStart"/>
             <w:r>
@@ -1147,7 +1388,7 @@
                 <w:sz w:val="24"/>
                 <w:szCs w:val="24"/>
               </w:rPr>
-              <w:t>gpa</w:t>
+              <w:t>berbagai</w:t>
             </w:r>
             <w:proofErr w:type="spellEnd"/>
             <w:r>
@@ -1155,7 +1396,151 @@
                 <w:sz w:val="24"/>
                 <w:szCs w:val="24"/>
               </w:rPr>
-              <w:t>/honors/activity/club@@@</w:t>
+              <w:t xml:space="preserve"> </w:t>
+            </w:r>
+            <w:proofErr w:type="spellStart"/>
+            <w:r>
+              <w:rPr>
+                <w:sz w:val="24"/>
+                <w:szCs w:val="24"/>
+              </w:rPr>
+              <w:t>ilmu</w:t>
+            </w:r>
+            <w:proofErr w:type="spellEnd"/>
+            <w:r>
+              <w:rPr>
+                <w:sz w:val="24"/>
+                <w:szCs w:val="24"/>
+              </w:rPr>
+              <w:t xml:space="preserve"> </w:t>
+            </w:r>
+            <w:proofErr w:type="spellStart"/>
+            <w:r>
+              <w:rPr>
+                <w:sz w:val="24"/>
+                <w:szCs w:val="24"/>
+              </w:rPr>
+              <w:t>Komunikasi</w:t>
+            </w:r>
+            <w:proofErr w:type="spellEnd"/>
+            <w:r>
+              <w:rPr>
+                <w:sz w:val="24"/>
+                <w:szCs w:val="24"/>
+              </w:rPr>
+              <w:t xml:space="preserve">, </w:t>
+            </w:r>
+            <w:proofErr w:type="spellStart"/>
+            <w:r>
+              <w:rPr>
+                <w:sz w:val="24"/>
+                <w:szCs w:val="24"/>
+              </w:rPr>
+              <w:t>ilmu</w:t>
+            </w:r>
+            <w:proofErr w:type="spellEnd"/>
+            <w:r>
+              <w:rPr>
+                <w:sz w:val="24"/>
+                <w:szCs w:val="24"/>
+              </w:rPr>
+              <w:t xml:space="preserve"> </w:t>
+            </w:r>
+            <w:proofErr w:type="spellStart"/>
+            <w:r>
+              <w:rPr>
+                <w:sz w:val="24"/>
+                <w:szCs w:val="24"/>
+              </w:rPr>
+              <w:t>Jurnalistik</w:t>
+            </w:r>
+            <w:proofErr w:type="spellEnd"/>
+            <w:r>
+              <w:rPr>
+                <w:sz w:val="24"/>
+                <w:szCs w:val="24"/>
+              </w:rPr>
+              <w:t xml:space="preserve"> &amp; </w:t>
+            </w:r>
+            <w:proofErr w:type="spellStart"/>
+            <w:r>
+              <w:rPr>
+                <w:sz w:val="24"/>
+                <w:szCs w:val="24"/>
+              </w:rPr>
+              <w:t>Sosial</w:t>
+            </w:r>
+            <w:proofErr w:type="spellEnd"/>
+            <w:r>
+              <w:rPr>
+                <w:sz w:val="24"/>
+                <w:szCs w:val="24"/>
+              </w:rPr>
+              <w:t xml:space="preserve">, </w:t>
+            </w:r>
+            <w:proofErr w:type="spellStart"/>
+            <w:r>
+              <w:rPr>
+                <w:sz w:val="24"/>
+                <w:szCs w:val="24"/>
+              </w:rPr>
+              <w:t>serta</w:t>
+            </w:r>
+            <w:proofErr w:type="spellEnd"/>
+            <w:r>
+              <w:rPr>
+                <w:sz w:val="24"/>
+                <w:szCs w:val="24"/>
+              </w:rPr>
+              <w:t xml:space="preserve"> </w:t>
+            </w:r>
+            <w:proofErr w:type="spellStart"/>
+            <w:r>
+              <w:rPr>
+                <w:sz w:val="24"/>
+                <w:szCs w:val="24"/>
+              </w:rPr>
+              <w:t>ilmu</w:t>
+            </w:r>
+            <w:proofErr w:type="spellEnd"/>
+            <w:r>
+              <w:rPr>
+                <w:sz w:val="24"/>
+                <w:szCs w:val="24"/>
+              </w:rPr>
+              <w:t xml:space="preserve"> </w:t>
+            </w:r>
+            <w:proofErr w:type="spellStart"/>
+            <w:r>
+              <w:rPr>
+                <w:sz w:val="24"/>
+                <w:szCs w:val="24"/>
+              </w:rPr>
+              <w:t>Komunikasi</w:t>
+            </w:r>
+            <w:proofErr w:type="spellEnd"/>
+            <w:r>
+              <w:rPr>
+                <w:sz w:val="24"/>
+                <w:szCs w:val="24"/>
+              </w:rPr>
+              <w:t xml:space="preserve"> Islam (</w:t>
+            </w:r>
+            <w:proofErr w:type="spellStart"/>
+            <w:r>
+              <w:rPr>
+                <w:sz w:val="24"/>
+                <w:szCs w:val="24"/>
+              </w:rPr>
+              <w:t>Dakwah</w:t>
+            </w:r>
+            <w:proofErr w:type="spellEnd"/>
+            <w:r>
+              <w:rPr>
+                <w:sz w:val="24"/>
+                <w:szCs w:val="24"/>
+              </w:rPr>
+              <w:t xml:space="preserve">). </w:t>
             </w:r>
           </w:p>
         </w:tc>
@@ -1184,7 +1569,15 @@
                 <w:szCs w:val="28"/>
               </w:rPr>
               <w:lastRenderedPageBreak/>
-              <w:t xml:space="preserve">@@@RELEVANT CLASS@@@, </w:t>
+              <w:t>READY SET CODE</w:t>
+            </w:r>
+            <w:proofErr w:type="gramStart"/>
+            <w:r>
+              <w:rPr>
+                <w:sz w:val="28"/>
+                <w:szCs w:val="28"/>
+              </w:rPr>
+              <w:t xml:space="preserve">, </w:t>
             </w:r>
             <w:r>
               <w:rPr>
@@ -1197,7 +1590,14 @@
               <w:rPr>
                 <w:rStyle w:val="SubtleReference"/>
               </w:rPr>
-              <w:t>@@@DETAIL@@@</w:t>
+              <w:t>PROGATE</w:t>
+            </w:r>
+            <w:proofErr w:type="gramEnd"/>
+            <w:r>
+              <w:rPr>
+                <w:rStyle w:val="SubtleReference"/>
+              </w:rPr>
+              <w:t xml:space="preserve"> INDONESIA BERSAMA BAKTI KOMINFO &amp; VOKASI KEMENDIKBUD</w:t>
             </w:r>
           </w:p>
           <w:p>
@@ -1207,12 +1607,92 @@
                 <w:szCs w:val="24"/>
               </w:rPr>
             </w:pPr>
+            <w:proofErr w:type="spellStart"/>
             <w:r>
               <w:rPr>
                 <w:sz w:val="24"/>
                 <w:szCs w:val="24"/>
               </w:rPr>
-              <w:t>@@@Learning outcomes@@@</w:t>
+              <w:t>Mempelajari</w:t>
+            </w:r>
+            <w:proofErr w:type="spellEnd"/>
+            <w:r>
+              <w:rPr>
+                <w:sz w:val="24"/>
+                <w:szCs w:val="24"/>
+              </w:rPr>
+              <w:t xml:space="preserve"> Coding </w:t>
+            </w:r>
+            <w:proofErr w:type="spellStart"/>
+            <w:r>
+              <w:rPr>
+                <w:sz w:val="24"/>
+                <w:szCs w:val="24"/>
+              </w:rPr>
+              <w:t>bersertifikat</w:t>
+            </w:r>
+            <w:proofErr w:type="spellEnd"/>
+            <w:r>
+              <w:rPr>
+                <w:sz w:val="24"/>
+                <w:szCs w:val="24"/>
+              </w:rPr>
+              <w:t xml:space="preserve"> </w:t>
+            </w:r>
+            <w:proofErr w:type="spellStart"/>
+            <w:r>
+              <w:rPr>
+                <w:sz w:val="24"/>
+                <w:szCs w:val="24"/>
+              </w:rPr>
+              <w:t>secara</w:t>
+            </w:r>
+            <w:proofErr w:type="spellEnd"/>
+            <w:r>
+              <w:rPr>
+                <w:sz w:val="24"/>
+                <w:szCs w:val="24"/>
+              </w:rPr>
+              <w:t xml:space="preserve"> Daring Bahasa </w:t>
+            </w:r>
+            <w:proofErr w:type="spellStart"/>
+            <w:r>
+              <w:rPr>
+                <w:sz w:val="24"/>
+                <w:szCs w:val="24"/>
+              </w:rPr>
+              <w:t>pemograman</w:t>
+            </w:r>
+            <w:proofErr w:type="spellEnd"/>
+            <w:r>
+              <w:rPr>
+                <w:sz w:val="24"/>
+                <w:szCs w:val="24"/>
+              </w:rPr>
+              <w:t xml:space="preserve"> Frontend (HTML, CSS &amp; </w:t>
+            </w:r>
+            <w:proofErr w:type="spellStart"/>
+            <w:r>
+              <w:rPr>
+                <w:sz w:val="24"/>
+                <w:szCs w:val="24"/>
+              </w:rPr>
+              <w:t>Javascript</w:t>
+            </w:r>
+            <w:proofErr w:type="spellEnd"/>
+            <w:r>
+              <w:rPr>
+                <w:sz w:val="24"/>
+                <w:szCs w:val="24"/>
+              </w:rPr>
+              <w:t>)</w:t>
+            </w:r>
+            <w:r>
+              <w:rPr>
+                <w:sz w:val="24"/>
+                <w:szCs w:val="24"/>
+              </w:rPr>
+              <w:t>.</w:t>
             </w:r>
           </w:p>
         </w:tc>
@@ -1238,7 +1718,15 @@
                 <w:sz w:val="28"/>
                 <w:szCs w:val="28"/>
               </w:rPr>
-              <w:t>@@@RELEVANT CLASS@@@,</w:t>
+              <w:t>PELATIHAN KARTU PRAKERJA</w:t>
+            </w:r>
+            <w:proofErr w:type="gramStart"/>
+            <w:r>
+              <w:rPr>
+                <w:sz w:val="28"/>
+                <w:szCs w:val="28"/>
+              </w:rPr>
+              <w:t>,</w:t>
             </w:r>
             <w:r>
               <w:rPr>
@@ -1258,7 +1746,20 @@
               <w:rPr>
                 <w:rStyle w:val="SubtleReference"/>
               </w:rPr>
-              <w:t>@@@DETAIL@@@</w:t>
+              <w:t>KOMITE</w:t>
+            </w:r>
+            <w:proofErr w:type="gramEnd"/>
+            <w:r>
+              <w:rPr>
+                <w:rStyle w:val="SubtleReference"/>
+              </w:rPr>
+              <w:t xml:space="preserve"> CIPTA KERJA </w:t>
+            </w:r>
+            <w:r>
+              <w:rPr>
+                <w:rStyle w:val="SubtleReference"/>
+              </w:rPr>
+              <w:t>Kemenko Perekonomian</w:t>
             </w:r>
           </w:p>
           <w:p>
@@ -1274,6 +1775,7 @@
                 <w:szCs w:val="24"/>
               </w:rPr>
             </w:pPr>
+            <w:proofErr w:type="spellStart"/>
             <w:r>
               <w:rPr>
                 <w:rFonts w:eastAsiaTheme="minorHAnsi" w:cstheme="minorBidi"/>
@@ -1283,7 +1785,355 @@
                 <w:sz w:val="24"/>
                 <w:szCs w:val="24"/>
               </w:rPr>
-              <w:t>@@@Learning outcomes@@@</w:t>
+              <w:t>Mempelajari</w:t>
+            </w:r>
+            <w:proofErr w:type="spellEnd"/>
+            <w:r>
+              <w:rPr>
+                <w:rFonts w:eastAsiaTheme="minorHAnsi" w:cstheme="minorBidi"/>
+                <w:b w:val="0"/>
+                <w:caps w:val="0"/>
+                <w:color w:val="595959" w:themeColor="text1" w:themeTint="A6"/>
+                <w:sz w:val="24"/>
+                <w:szCs w:val="24"/>
+              </w:rPr>
+              <w:t xml:space="preserve"> </w:t>
+            </w:r>
+            <w:proofErr w:type="spellStart"/>
+            <w:r>
+              <w:rPr>
+                <w:rFonts w:eastAsiaTheme="minorHAnsi" w:cstheme="minorBidi"/>
+                <w:b w:val="0"/>
+                <w:caps w:val="0"/>
+                <w:color w:val="595959" w:themeColor="text1" w:themeTint="A6"/>
+                <w:sz w:val="24"/>
+                <w:szCs w:val="24"/>
+              </w:rPr>
+              <w:t>pelatihan</w:t>
+            </w:r>
+            <w:proofErr w:type="spellEnd"/>
+            <w:r>
+              <w:rPr>
+                <w:rFonts w:eastAsiaTheme="minorHAnsi" w:cstheme="minorBidi"/>
+                <w:b w:val="0"/>
+                <w:caps w:val="0"/>
+                <w:color w:val="595959" w:themeColor="text1" w:themeTint="A6"/>
+                <w:sz w:val="24"/>
+                <w:szCs w:val="24"/>
+              </w:rPr>
+              <w:t xml:space="preserve"> </w:t>
+            </w:r>
+            <w:proofErr w:type="spellStart"/>
+            <w:r>
+              <w:rPr>
+                <w:rFonts w:eastAsiaTheme="minorHAnsi" w:cstheme="minorBidi"/>
+                <w:b w:val="0"/>
+                <w:caps w:val="0"/>
+                <w:color w:val="595959" w:themeColor="text1" w:themeTint="A6"/>
+                <w:sz w:val="24"/>
+                <w:szCs w:val="24"/>
+              </w:rPr>
+              <w:t>bersertifikat</w:t>
+            </w:r>
+            <w:proofErr w:type="spellEnd"/>
+            <w:r>
+              <w:rPr>
+                <w:rFonts w:eastAsiaTheme="minorHAnsi" w:cstheme="minorBidi"/>
+                <w:b w:val="0"/>
+                <w:caps w:val="0"/>
+                <w:color w:val="595959" w:themeColor="text1" w:themeTint="A6"/>
+                <w:sz w:val="24"/>
+                <w:szCs w:val="24"/>
+              </w:rPr>
+              <w:t xml:space="preserve"> </w:t>
+            </w:r>
+            <w:proofErr w:type="spellStart"/>
+            <w:r>
+              <w:rPr>
+                <w:rFonts w:eastAsiaTheme="minorHAnsi" w:cstheme="minorBidi"/>
+                <w:b w:val="0"/>
+                <w:caps w:val="0"/>
+                <w:color w:val="595959" w:themeColor="text1" w:themeTint="A6"/>
+                <w:sz w:val="24"/>
+                <w:szCs w:val="24"/>
+              </w:rPr>
+              <w:t>secara</w:t>
+            </w:r>
+            <w:proofErr w:type="spellEnd"/>
+            <w:r>
+              <w:rPr>
+                <w:rFonts w:eastAsiaTheme="minorHAnsi" w:cstheme="minorBidi"/>
+                <w:b w:val="0"/>
+                <w:caps w:val="0"/>
+                <w:color w:val="595959" w:themeColor="text1" w:themeTint="A6"/>
+                <w:sz w:val="24"/>
+                <w:szCs w:val="24"/>
+              </w:rPr>
+              <w:t xml:space="preserve"> </w:t>
+            </w:r>
+            <w:proofErr w:type="gramStart"/>
+            <w:r>
+              <w:rPr>
+                <w:rFonts w:eastAsiaTheme="minorHAnsi" w:cstheme="minorBidi"/>
+                <w:b w:val="0"/>
+                <w:caps w:val="0"/>
+                <w:color w:val="595959" w:themeColor="text1" w:themeTint="A6"/>
+                <w:sz w:val="24"/>
+                <w:szCs w:val="24"/>
+              </w:rPr>
+              <w:t>Daring</w:t>
+            </w:r>
+            <w:proofErr w:type="gramEnd"/>
+            <w:r>
+              <w:rPr>
+                <w:rFonts w:eastAsiaTheme="minorHAnsi" w:cstheme="minorBidi"/>
+                <w:b w:val="0"/>
+                <w:caps w:val="0"/>
+                <w:color w:val="595959" w:themeColor="text1" w:themeTint="A6"/>
+                <w:sz w:val="24"/>
+                <w:szCs w:val="24"/>
+              </w:rPr>
+              <w:t xml:space="preserve"> </w:t>
+            </w:r>
+            <w:proofErr w:type="spellStart"/>
+            <w:r>
+              <w:rPr>
+                <w:rFonts w:eastAsiaTheme="minorHAnsi" w:cstheme="minorBidi"/>
+                <w:b w:val="0"/>
+                <w:caps w:val="0"/>
+                <w:color w:val="595959" w:themeColor="text1" w:themeTint="A6"/>
+                <w:sz w:val="24"/>
+                <w:szCs w:val="24"/>
+              </w:rPr>
+              <w:t>kemampuan</w:t>
+            </w:r>
+            <w:proofErr w:type="spellEnd"/>
+            <w:r>
+              <w:rPr>
+                <w:rFonts w:eastAsiaTheme="minorHAnsi" w:cstheme="minorBidi"/>
+                <w:b w:val="0"/>
+                <w:caps w:val="0"/>
+                <w:color w:val="595959" w:themeColor="text1" w:themeTint="A6"/>
+                <w:sz w:val="24"/>
+                <w:szCs w:val="24"/>
+              </w:rPr>
+              <w:t xml:space="preserve"> Copywriting, </w:t>
+            </w:r>
+            <w:proofErr w:type="spellStart"/>
+            <w:r>
+              <w:rPr>
+                <w:rFonts w:eastAsiaTheme="minorHAnsi" w:cstheme="minorBidi"/>
+                <w:b w:val="0"/>
+                <w:caps w:val="0"/>
+                <w:color w:val="595959" w:themeColor="text1" w:themeTint="A6"/>
+                <w:sz w:val="24"/>
+                <w:szCs w:val="24"/>
+              </w:rPr>
+              <w:t>Menulis</w:t>
+            </w:r>
+            <w:proofErr w:type="spellEnd"/>
+            <w:r>
+              <w:rPr>
+                <w:rFonts w:eastAsiaTheme="minorHAnsi" w:cstheme="minorBidi"/>
+                <w:b w:val="0"/>
+                <w:caps w:val="0"/>
+                <w:color w:val="595959" w:themeColor="text1" w:themeTint="A6"/>
+                <w:sz w:val="24"/>
+                <w:szCs w:val="24"/>
+              </w:rPr>
+              <w:t xml:space="preserve"> </w:t>
+            </w:r>
+            <w:proofErr w:type="spellStart"/>
+            <w:r>
+              <w:rPr>
+                <w:rFonts w:eastAsiaTheme="minorHAnsi" w:cstheme="minorBidi"/>
+                <w:b w:val="0"/>
+                <w:caps w:val="0"/>
+                <w:color w:val="595959" w:themeColor="text1" w:themeTint="A6"/>
+                <w:sz w:val="24"/>
+                <w:szCs w:val="24"/>
+              </w:rPr>
+              <w:t>Opini</w:t>
+            </w:r>
+            <w:proofErr w:type="spellEnd"/>
+            <w:r>
+              <w:rPr>
+                <w:rFonts w:eastAsiaTheme="minorHAnsi" w:cstheme="minorBidi"/>
+                <w:b w:val="0"/>
+                <w:caps w:val="0"/>
+                <w:color w:val="595959" w:themeColor="text1" w:themeTint="A6"/>
+                <w:sz w:val="24"/>
+                <w:szCs w:val="24"/>
+              </w:rPr>
+              <w:t xml:space="preserve">, </w:t>
+            </w:r>
+            <w:proofErr w:type="spellStart"/>
+            <w:r>
+              <w:rPr>
+                <w:rFonts w:eastAsiaTheme="minorHAnsi" w:cstheme="minorBidi"/>
+                <w:b w:val="0"/>
+                <w:caps w:val="0"/>
+                <w:color w:val="595959" w:themeColor="text1" w:themeTint="A6"/>
+                <w:sz w:val="24"/>
+                <w:szCs w:val="24"/>
+              </w:rPr>
+              <w:t>Menulis</w:t>
+            </w:r>
+            <w:proofErr w:type="spellEnd"/>
+            <w:r>
+              <w:rPr>
+                <w:rFonts w:eastAsiaTheme="minorHAnsi" w:cstheme="minorBidi"/>
+                <w:b w:val="0"/>
+                <w:caps w:val="0"/>
+                <w:color w:val="595959" w:themeColor="text1" w:themeTint="A6"/>
+                <w:sz w:val="24"/>
+                <w:szCs w:val="24"/>
+              </w:rPr>
+              <w:t xml:space="preserve"> </w:t>
+            </w:r>
+            <w:proofErr w:type="spellStart"/>
+            <w:r>
+              <w:rPr>
+                <w:rFonts w:eastAsiaTheme="minorHAnsi" w:cstheme="minorBidi"/>
+                <w:b w:val="0"/>
+                <w:caps w:val="0"/>
+                <w:color w:val="595959" w:themeColor="text1" w:themeTint="A6"/>
+                <w:sz w:val="24"/>
+                <w:szCs w:val="24"/>
+              </w:rPr>
+              <w:t>Skenario</w:t>
+            </w:r>
+            <w:proofErr w:type="spellEnd"/>
+            <w:r>
+              <w:rPr>
+                <w:rFonts w:eastAsiaTheme="minorHAnsi" w:cstheme="minorBidi"/>
+                <w:b w:val="0"/>
+                <w:caps w:val="0"/>
+                <w:color w:val="595959" w:themeColor="text1" w:themeTint="A6"/>
+                <w:sz w:val="24"/>
+                <w:szCs w:val="24"/>
+              </w:rPr>
+              <w:t xml:space="preserve"> </w:t>
+            </w:r>
+            <w:proofErr w:type="spellStart"/>
+            <w:r>
+              <w:rPr>
+                <w:rFonts w:eastAsiaTheme="minorHAnsi" w:cstheme="minorBidi"/>
+                <w:b w:val="0"/>
+                <w:caps w:val="0"/>
+                <w:color w:val="595959" w:themeColor="text1" w:themeTint="A6"/>
+                <w:sz w:val="24"/>
+                <w:szCs w:val="24"/>
+              </w:rPr>
+              <w:t>dan</w:t>
+            </w:r>
+            <w:proofErr w:type="spellEnd"/>
+            <w:r>
+              <w:rPr>
+                <w:rFonts w:eastAsiaTheme="minorHAnsi" w:cstheme="minorBidi"/>
+                <w:b w:val="0"/>
+                <w:caps w:val="0"/>
+                <w:color w:val="595959" w:themeColor="text1" w:themeTint="A6"/>
+                <w:sz w:val="24"/>
+                <w:szCs w:val="24"/>
+              </w:rPr>
+              <w:t xml:space="preserve"> </w:t>
+            </w:r>
+            <w:proofErr w:type="spellStart"/>
+            <w:r>
+              <w:rPr>
+                <w:rFonts w:eastAsiaTheme="minorHAnsi" w:cstheme="minorBidi"/>
+                <w:b w:val="0"/>
+                <w:caps w:val="0"/>
+                <w:color w:val="595959" w:themeColor="text1" w:themeTint="A6"/>
+                <w:sz w:val="24"/>
+                <w:szCs w:val="24"/>
+              </w:rPr>
+              <w:t>Dasar</w:t>
+            </w:r>
+            <w:proofErr w:type="spellEnd"/>
+            <w:r>
+              <w:rPr>
+                <w:rFonts w:eastAsiaTheme="minorHAnsi" w:cstheme="minorBidi"/>
+                <w:b w:val="0"/>
+                <w:caps w:val="0"/>
+                <w:color w:val="595959" w:themeColor="text1" w:themeTint="A6"/>
+                <w:sz w:val="24"/>
+                <w:szCs w:val="24"/>
+              </w:rPr>
+              <w:t xml:space="preserve"> </w:t>
+            </w:r>
+            <w:proofErr w:type="spellStart"/>
+            <w:r>
+              <w:rPr>
+                <w:rFonts w:eastAsiaTheme="minorHAnsi" w:cstheme="minorBidi"/>
+                <w:b w:val="0"/>
+                <w:caps w:val="0"/>
+                <w:color w:val="595959" w:themeColor="text1" w:themeTint="A6"/>
+                <w:sz w:val="24"/>
+                <w:szCs w:val="24"/>
+              </w:rPr>
+              <w:t>Me</w:t>
+            </w:r>
+            <w:r>
+              <w:rPr>
+                <w:rFonts w:eastAsiaTheme="minorHAnsi" w:cstheme="minorBidi"/>
+                <w:b w:val="0"/>
+                <w:caps w:val="0"/>
+                <w:color w:val="595959" w:themeColor="text1" w:themeTint="A6"/>
+                <w:sz w:val="24"/>
+                <w:szCs w:val="24"/>
+              </w:rPr>
+              <w:t>r</w:t>
+            </w:r>
+            <w:bookmarkStart w:id="0" w:name="_GoBack"/>
+            <w:bookmarkEnd w:id="0"/>
+            <w:r>
+              <w:rPr>
+                <w:rFonts w:eastAsiaTheme="minorHAnsi" w:cstheme="minorBidi"/>
+                <w:b w:val="0"/>
+                <w:caps w:val="0"/>
+                <w:color w:val="595959" w:themeColor="text1" w:themeTint="A6"/>
+                <w:sz w:val="24"/>
+                <w:szCs w:val="24"/>
+              </w:rPr>
+              <w:t>iset</w:t>
+            </w:r>
+            <w:proofErr w:type="spellEnd"/>
+            <w:r>
+              <w:rPr>
+                <w:rFonts w:eastAsiaTheme="minorHAnsi" w:cstheme="minorBidi"/>
+                <w:b w:val="0"/>
+                <w:caps w:val="0"/>
+                <w:color w:val="595959" w:themeColor="text1" w:themeTint="A6"/>
+                <w:sz w:val="24"/>
+                <w:szCs w:val="24"/>
+              </w:rPr>
+              <w:t xml:space="preserve"> UX </w:t>
+            </w:r>
+            <w:proofErr w:type="spellStart"/>
+            <w:r>
+              <w:rPr>
+                <w:rFonts w:eastAsiaTheme="minorHAnsi" w:cstheme="minorBidi"/>
+                <w:b w:val="0"/>
+                <w:caps w:val="0"/>
+                <w:color w:val="595959" w:themeColor="text1" w:themeTint="A6"/>
+                <w:sz w:val="24"/>
+                <w:szCs w:val="24"/>
+              </w:rPr>
+              <w:t>Desain</w:t>
+            </w:r>
+            <w:proofErr w:type="spellEnd"/>
+            <w:r>
+              <w:rPr>
+                <w:rFonts w:eastAsiaTheme="minorHAnsi" w:cstheme="minorBidi"/>
+                <w:b w:val="0"/>
+                <w:caps w:val="0"/>
+                <w:color w:val="595959" w:themeColor="text1" w:themeTint="A6"/>
+                <w:sz w:val="24"/>
+                <w:szCs w:val="24"/>
+              </w:rPr>
+              <w:t>.</w:t>
             </w:r>
           </w:p>
         </w:tc>
@@ -1411,14 +2261,7 @@
                 <w:sz w:val="24"/>
                 <w:szCs w:val="24"/>
               </w:rPr>
-              <w:t>@@@duty/accomplishment/relevant skill@@</w:t>
-            </w:r>
-            <w:r>
-              <w:rPr>
-                <w:sz w:val="24"/>
-                <w:szCs w:val="24"/>
-              </w:rPr>
-              <w:t>@</w:t>
+              <w:t>@@@duty/accomplishment/relevant skill@@@</w:t>
             </w:r>
           </w:p>
           <w:p>
@@ -1690,7 +2533,7 @@
 </file>
 
 <file path=word/endnotes.xml><?xml version="1.0" encoding="utf-8"?>
-<w:endnotes xmlns:wpc="http://schemas.microsoft.com/office/word/2010/wordprocessingCanvas" xmlns:cx="http://schemas.microsoft.com/office/drawing/2014/chartex" xmlns:cx1="http://schemas.microsoft.com/office/drawing/2015/9/8/chartex" xmlns:cx2="http://schemas.microsoft.com/office/drawing/2015/10/21/chartex" xmlns:cx3="http://schemas.microsoft.com/office/drawing/2016/5/9/chartex" xmlns:cx4="http://schemas.microsoft.com/office/drawing/2016/5/10/chartex" xmlns:cx5="http://schemas.microsoft.com/office/drawing/2016/5/11/chartex" xmlns:cx6="http://schemas.microsoft.com/office/drawing/2016/5/12/chartex" xmlns:cx7="http://schemas.microsoft.com/office/drawing/2016/5/13/chartex" xmlns:cx8="http://schemas.microsoft.com/office/drawing/2016/5/14/chartex" xmlns:mc="http://schemas.openxmlformats.org/markup-compatibility/2006" xmlns:aink="http://schemas.microsoft.com/office/drawing/2016/ink" xmlns:am3d="http://schemas.microsoft.com/office/drawing/2017/model3d" xmlns:o="urn:schemas-microsoft-com:office:office" xmlns:r="http://schemas.openxmlformats.org/officeDocument/2006/relationships" xmlns:m="http://schemas.openxmlformats.org/officeDocument/2006/math" xmlns:v="urn:schemas-microsoft-com:vml" xmlns:wp14="http://schemas.microsoft.com/office/word/2010/wordprocessingDrawing" xmlns:wp="http://schemas.openxmlformats.org/drawingml/2006/wordprocessingDrawing" xmlns:w10="urn:schemas-microsoft-com:office:word" xmlns:w="http://schemas.openxmlformats.org/wordprocessingml/2006/main" xmlns:w14="http://schemas.microsoft.com/office/word/2010/wordml" xmlns:w15="http://schemas.microsoft.com/office/word/2012/wordml" xmlns:w16cex="http://schemas.microsoft.com/office/word/2018/wordml/cex" xmlns:w16cid="http://schemas.microsoft.com/office/word/2016/wordml/cid" xmlns:w16="http://schemas.microsoft.com/office/word/2018/wordml" xmlns:w16se="http://schemas.microsoft.com/office/word/2015/wordml/symex" xmlns:wpg="http://schemas.microsoft.com/office/word/2010/wordprocessingGroup" xmlns:wpi="http://schemas.microsoft.com/office/word/2010/wordprocessingInk" xmlns:wne="http://schemas.microsoft.com/office/word/2006/wordml" xmlns:wps="http://schemas.microsoft.com/office/word/2010/wordprocessingShape" mc:Ignorable="w14 w15 w16se w16cid w16 w16cex wp14">
+<w:endnotes xmlns:wpc="http://schemas.microsoft.com/office/word/2010/wordprocessingCanvas" xmlns:cx="http://schemas.microsoft.com/office/drawing/2014/chartex" xmlns:cx1="http://schemas.microsoft.com/office/drawing/2015/9/8/chartex" xmlns:mc="http://schemas.openxmlformats.org/markup-compatibility/2006" xmlns:o="urn:schemas-microsoft-com:office:office" xmlns:r="http://schemas.openxmlformats.org/officeDocument/2006/relationships" xmlns:m="http://schemas.openxmlformats.org/officeDocument/2006/math" xmlns:v="urn:schemas-microsoft-com:vml" xmlns:wp14="http://schemas.microsoft.com/office/word/2010/wordprocessingDrawing" xmlns:wp="http://schemas.openxmlformats.org/drawingml/2006/wordprocessingDrawing" xmlns:w10="urn:schemas-microsoft-com:office:word" xmlns:w="http://schemas.openxmlformats.org/wordprocessingml/2006/main" xmlns:w14="http://schemas.microsoft.com/office/word/2010/wordml" xmlns:w15="http://schemas.microsoft.com/office/word/2012/wordml" xmlns:w16se="http://schemas.microsoft.com/office/word/2015/wordml/symex" xmlns:wpg="http://schemas.microsoft.com/office/word/2010/wordprocessingGroup" xmlns:wpi="http://schemas.microsoft.com/office/word/2010/wordprocessingInk" xmlns:wne="http://schemas.microsoft.com/office/word/2006/wordml" xmlns:wps="http://schemas.microsoft.com/office/word/2010/wordprocessingShape" mc:Ignorable="w14 w15 w16se wp14">
   <w:endnote w:type="separator" w:id="-1">
     <w:p>
       <w:r>
@@ -1713,7 +2556,7 @@
 </file>
 
 <file path=word/footer1.xml><?xml version="1.0" encoding="utf-8"?>
-<w:ftr xmlns:wpc="http://schemas.microsoft.com/office/word/2010/wordprocessingCanvas" xmlns:cx="http://schemas.microsoft.com/office/drawing/2014/chartex" xmlns:cx1="http://schemas.microsoft.com/office/drawing/2015/9/8/chartex" xmlns:cx2="http://schemas.microsoft.com/office/drawing/2015/10/21/chartex" xmlns:cx3="http://schemas.microsoft.com/office/drawing/2016/5/9/chartex" xmlns:cx4="http://schemas.microsoft.com/office/drawing/2016/5/10/chartex" xmlns:cx5="http://schemas.microsoft.com/office/drawing/2016/5/11/chartex" xmlns:cx6="http://schemas.microsoft.com/office/drawing/2016/5/12/chartex" xmlns:cx7="http://schemas.microsoft.com/office/drawing/2016/5/13/chartex" xmlns:cx8="http://schemas.microsoft.com/office/drawing/2016/5/14/chartex" xmlns:mc="http://schemas.openxmlformats.org/markup-compatibility/2006" xmlns:aink="http://schemas.microsoft.com/office/drawing/2016/ink" xmlns:am3d="http://schemas.microsoft.com/office/drawing/2017/model3d" xmlns:o="urn:schemas-microsoft-com:office:office" xmlns:r="http://schemas.openxmlformats.org/officeDocument/2006/relationships" xmlns:m="http://schemas.openxmlformats.org/officeDocument/2006/math" xmlns:v="urn:schemas-microsoft-com:vml" xmlns:wp14="http://schemas.microsoft.com/office/word/2010/wordprocessingDrawing" xmlns:wp="http://schemas.openxmlformats.org/drawingml/2006/wordprocessingDrawing" xmlns:w10="urn:schemas-microsoft-com:office:word" xmlns:w="http://schemas.openxmlformats.org/wordprocessingml/2006/main" xmlns:w14="http://schemas.microsoft.com/office/word/2010/wordml" xmlns:w15="http://schemas.microsoft.com/office/word/2012/wordml" xmlns:w16cex="http://schemas.microsoft.com/office/word/2018/wordml/cex" xmlns:w16cid="http://schemas.microsoft.com/office/word/2016/wordml/cid" xmlns:w16="http://schemas.microsoft.com/office/word/2018/wordml" xmlns:w16se="http://schemas.microsoft.com/office/word/2015/wordml/symex" xmlns:wpg="http://schemas.microsoft.com/office/word/2010/wordprocessingGroup" xmlns:wpi="http://schemas.microsoft.com/office/word/2010/wordprocessingInk" xmlns:wne="http://schemas.microsoft.com/office/word/2006/wordml" xmlns:wps="http://schemas.microsoft.com/office/word/2010/wordprocessingShape" mc:Ignorable="w14 w15 w16se w16cid w16 w16cex wp14">
+<w:ftr xmlns:wpc="http://schemas.microsoft.com/office/word/2010/wordprocessingCanvas" xmlns:cx="http://schemas.microsoft.com/office/drawing/2014/chartex" xmlns:cx1="http://schemas.microsoft.com/office/drawing/2015/9/8/chartex" xmlns:mc="http://schemas.openxmlformats.org/markup-compatibility/2006" xmlns:o="urn:schemas-microsoft-com:office:office" xmlns:r="http://schemas.openxmlformats.org/officeDocument/2006/relationships" xmlns:m="http://schemas.openxmlformats.org/officeDocument/2006/math" xmlns:v="urn:schemas-microsoft-com:vml" xmlns:wp14="http://schemas.microsoft.com/office/word/2010/wordprocessingDrawing" xmlns:wp="http://schemas.openxmlformats.org/drawingml/2006/wordprocessingDrawing" xmlns:w10="urn:schemas-microsoft-com:office:word" xmlns:w="http://schemas.openxmlformats.org/wordprocessingml/2006/main" xmlns:w14="http://schemas.microsoft.com/office/word/2010/wordml" xmlns:w15="http://schemas.microsoft.com/office/word/2012/wordml" xmlns:w16se="http://schemas.microsoft.com/office/word/2015/wordml/symex" xmlns:wpg="http://schemas.microsoft.com/office/word/2010/wordprocessingGroup" xmlns:wpi="http://schemas.microsoft.com/office/word/2010/wordprocessingInk" xmlns:wne="http://schemas.microsoft.com/office/word/2006/wordml" xmlns:wps="http://schemas.microsoft.com/office/word/2010/wordprocessingShape" mc:Ignorable="w14 w15 w16se wp14">
   <w:sdt>
     <w:sdtPr>
       <w:id w:val="813606279"/>
@@ -1760,7 +2603,7 @@
 </file>
 
 <file path=word/footnotes.xml><?xml version="1.0" encoding="utf-8"?>
-<w:footnotes xmlns:wpc="http://schemas.microsoft.com/office/word/2010/wordprocessingCanvas" xmlns:cx="http://schemas.microsoft.com/office/drawing/2014/chartex" xmlns:cx1="http://schemas.microsoft.com/office/drawing/2015/9/8/chartex" xmlns:cx2="http://schemas.microsoft.com/office/drawing/2015/10/21/chartex" xmlns:cx3="http://schemas.microsoft.com/office/drawing/2016/5/9/chartex" xmlns:cx4="http://schemas.microsoft.com/office/drawing/2016/5/10/chartex" xmlns:cx5="http://schemas.microsoft.com/office/drawing/2016/5/11/chartex" xmlns:cx6="http://schemas.microsoft.com/office/drawing/2016/5/12/chartex" xmlns:cx7="http://schemas.microsoft.com/office/drawing/2016/5/13/chartex" xmlns:cx8="http://schemas.microsoft.com/office/drawing/2016/5/14/chartex" xmlns:mc="http://schemas.openxmlformats.org/markup-compatibility/2006" xmlns:aink="http://schemas.microsoft.com/office/drawing/2016/ink" xmlns:am3d="http://schemas.microsoft.com/office/drawing/2017/model3d" xmlns:o="urn:schemas-microsoft-com:office:office" xmlns:r="http://schemas.openxmlformats.org/officeDocument/2006/relationships" xmlns:m="http://schemas.openxmlformats.org/officeDocument/2006/math" xmlns:v="urn:schemas-microsoft-com:vml" xmlns:wp14="http://schemas.microsoft.com/office/word/2010/wordprocessingDrawing" xmlns:wp="http://schemas.openxmlformats.org/drawingml/2006/wordprocessingDrawing" xmlns:w10="urn:schemas-microsoft-com:office:word" xmlns:w="http://schemas.openxmlformats.org/wordprocessingml/2006/main" xmlns:w14="http://schemas.microsoft.com/office/word/2010/wordml" xmlns:w15="http://schemas.microsoft.com/office/word/2012/wordml" xmlns:w16cex="http://schemas.microsoft.com/office/word/2018/wordml/cex" xmlns:w16cid="http://schemas.microsoft.com/office/word/2016/wordml/cid" xmlns:w16="http://schemas.microsoft.com/office/word/2018/wordml" xmlns:w16se="http://schemas.microsoft.com/office/word/2015/wordml/symex" xmlns:wpg="http://schemas.microsoft.com/office/word/2010/wordprocessingGroup" xmlns:wpi="http://schemas.microsoft.com/office/word/2010/wordprocessingInk" xmlns:wne="http://schemas.microsoft.com/office/word/2006/wordml" xmlns:wps="http://schemas.microsoft.com/office/word/2010/wordprocessingShape" mc:Ignorable="w14 w15 w16se w16cid w16 w16cex wp14">
+<w:footnotes xmlns:wpc="http://schemas.microsoft.com/office/word/2010/wordprocessingCanvas" xmlns:cx="http://schemas.microsoft.com/office/drawing/2014/chartex" xmlns:cx1="http://schemas.microsoft.com/office/drawing/2015/9/8/chartex" xmlns:mc="http://schemas.openxmlformats.org/markup-compatibility/2006" xmlns:o="urn:schemas-microsoft-com:office:office" xmlns:r="http://schemas.openxmlformats.org/officeDocument/2006/relationships" xmlns:m="http://schemas.openxmlformats.org/officeDocument/2006/math" xmlns:v="urn:schemas-microsoft-com:vml" xmlns:wp14="http://schemas.microsoft.com/office/word/2010/wordprocessingDrawing" xmlns:wp="http://schemas.openxmlformats.org/drawingml/2006/wordprocessingDrawing" xmlns:w10="urn:schemas-microsoft-com:office:word" xmlns:w="http://schemas.openxmlformats.org/wordprocessingml/2006/main" xmlns:w14="http://schemas.microsoft.com/office/word/2010/wordml" xmlns:w15="http://schemas.microsoft.com/office/word/2012/wordml" xmlns:w16se="http://schemas.microsoft.com/office/word/2015/wordml/symex" xmlns:wpg="http://schemas.microsoft.com/office/word/2010/wordprocessingGroup" xmlns:wpi="http://schemas.microsoft.com/office/word/2010/wordprocessingInk" xmlns:wne="http://schemas.microsoft.com/office/word/2006/wordml" xmlns:wps="http://schemas.microsoft.com/office/word/2010/wordprocessingShape" mc:Ignorable="w14 w15 w16se wp14">
   <w:footnote w:type="separator" w:id="-1">
     <w:p>
       <w:r>
@@ -1783,7 +2626,7 @@
 </file>
 
 <file path=word/header1.xml><?xml version="1.0" encoding="utf-8"?>
-<w:hdr xmlns:wpc="http://schemas.microsoft.com/office/word/2010/wordprocessingCanvas" xmlns:cx="http://schemas.microsoft.com/office/drawing/2014/chartex" xmlns:cx1="http://schemas.microsoft.com/office/drawing/2015/9/8/chartex" xmlns:cx2="http://schemas.microsoft.com/office/drawing/2015/10/21/chartex" xmlns:cx3="http://schemas.microsoft.com/office/drawing/2016/5/9/chartex" xmlns:cx4="http://schemas.microsoft.com/office/drawing/2016/5/10/chartex" xmlns:cx5="http://schemas.microsoft.com/office/drawing/2016/5/11/chartex" xmlns:cx6="http://schemas.microsoft.com/office/drawing/2016/5/12/chartex" xmlns:cx7="http://schemas.microsoft.com/office/drawing/2016/5/13/chartex" xmlns:cx8="http://schemas.microsoft.com/office/drawing/2016/5/14/chartex" xmlns:mc="http://schemas.openxmlformats.org/markup-compatibility/2006" xmlns:aink="http://schemas.microsoft.com/office/drawing/2016/ink" xmlns:am3d="http://schemas.microsoft.com/office/drawing/2017/model3d" xmlns:o="urn:schemas-microsoft-com:office:office" xmlns:r="http://schemas.openxmlformats.org/officeDocument/2006/relationships" xmlns:m="http://schemas.openxmlformats.org/officeDocument/2006/math" xmlns:v="urn:schemas-microsoft-com:vml" xmlns:wp14="http://schemas.microsoft.com/office/word/2010/wordprocessingDrawing" xmlns:wp="http://schemas.openxmlformats.org/drawingml/2006/wordprocessingDrawing" xmlns:w10="urn:schemas-microsoft-com:office:word" xmlns:w="http://schemas.openxmlformats.org/wordprocessingml/2006/main" xmlns:w14="http://schemas.microsoft.com/office/word/2010/wordml" xmlns:w15="http://schemas.microsoft.com/office/word/2012/wordml" xmlns:w16cex="http://schemas.microsoft.com/office/word/2018/wordml/cex" xmlns:w16cid="http://schemas.microsoft.com/office/word/2016/wordml/cid" xmlns:w16="http://schemas.microsoft.com/office/word/2018/wordml" xmlns:w16se="http://schemas.microsoft.com/office/word/2015/wordml/symex" xmlns:wpg="http://schemas.microsoft.com/office/word/2010/wordprocessingGroup" xmlns:wpi="http://schemas.microsoft.com/office/word/2010/wordprocessingInk" xmlns:wne="http://schemas.microsoft.com/office/word/2006/wordml" xmlns:wps="http://schemas.microsoft.com/office/word/2010/wordprocessingShape" mc:Ignorable="w14 w15 w16se w16cid w16 w16cex wp14">
+<w:hdr xmlns:wpc="http://schemas.microsoft.com/office/word/2010/wordprocessingCanvas" xmlns:cx="http://schemas.microsoft.com/office/drawing/2014/chartex" xmlns:cx1="http://schemas.microsoft.com/office/drawing/2015/9/8/chartex" xmlns:mc="http://schemas.openxmlformats.org/markup-compatibility/2006" xmlns:o="urn:schemas-microsoft-com:office:office" xmlns:r="http://schemas.openxmlformats.org/officeDocument/2006/relationships" xmlns:m="http://schemas.openxmlformats.org/officeDocument/2006/math" xmlns:v="urn:schemas-microsoft-com:vml" xmlns:wp14="http://schemas.microsoft.com/office/word/2010/wordprocessingDrawing" xmlns:wp="http://schemas.openxmlformats.org/drawingml/2006/wordprocessingDrawing" xmlns:w10="urn:schemas-microsoft-com:office:word" xmlns:w="http://schemas.openxmlformats.org/wordprocessingml/2006/main" xmlns:w14="http://schemas.microsoft.com/office/word/2010/wordml" xmlns:w15="http://schemas.microsoft.com/office/word/2012/wordml" xmlns:w16se="http://schemas.microsoft.com/office/word/2015/wordml/symex" xmlns:wpg="http://schemas.microsoft.com/office/word/2010/wordprocessingGroup" xmlns:wpi="http://schemas.microsoft.com/office/word/2010/wordprocessingInk" xmlns:wne="http://schemas.microsoft.com/office/word/2006/wordml" xmlns:wps="http://schemas.microsoft.com/office/word/2010/wordprocessingShape" mc:Ignorable="w14 w15 w16se wp14">
   <w:p>
     <w:pPr>
       <w:pStyle w:val="Header"/>
@@ -1853,7 +2696,7 @@
             </wp:anchor>
           </w:drawing>
         </mc:Choice>
-        <mc:Fallback>
+        <mc:Fallback xmlns:cx2="http://schemas.microsoft.com/office/drawing/2015/10/21/chartex" xmlns:cx3="http://schemas.microsoft.com/office/drawing/2016/5/9/chartex" xmlns:cx4="http://schemas.microsoft.com/office/drawing/2016/5/10/chartex" xmlns:cx5="http://schemas.microsoft.com/office/drawing/2016/5/11/chartex" xmlns:cx6="http://schemas.microsoft.com/office/drawing/2016/5/12/chartex" xmlns:cx7="http://schemas.microsoft.com/office/drawing/2016/5/13/chartex" xmlns:cx8="http://schemas.microsoft.com/office/drawing/2016/5/14/chartex" xmlns:aink="http://schemas.microsoft.com/office/drawing/2016/ink" xmlns:am3d="http://schemas.microsoft.com/office/drawing/2017/model3d" xmlns:w16cex="http://schemas.microsoft.com/office/word/2018/wordml/cex" xmlns:w16cid="http://schemas.microsoft.com/office/word/2016/wordml/cid" xmlns:w16="http://schemas.microsoft.com/office/word/2018/wordml">
           <w:pict>
             <v:line w14:anchorId="0E1CFA1C" id="Straight Connector 5" o:spid="_x0000_s1026" alt="Header dividing line" style="position:absolute;z-index:-251657216;visibility:visible;mso-wrap-style:square;mso-width-percent:1000;mso-wrap-distance-left:9pt;mso-wrap-distance-top:0;mso-wrap-distance-right:9pt;mso-wrap-distance-bottom:0;mso-position-horizontal:right;mso-position-horizontal-relative:page;mso-position-vertical:absolute;mso-position-vertical-relative:page;mso-width-percent:1000;mso-width-relative:page" from="560.8pt,165.15pt" to="1172.8pt,165.15pt" o:gfxdata="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" strokecolor="#5a5a5a [2109]" strokeweight=".5pt">
               <v:stroke joinstyle="miter"/>
@@ -1868,7 +2711,7 @@
 </file>
 
 <file path=word/numbering.xml><?xml version="1.0" encoding="utf-8"?>
-<w:numbering xmlns:wpc="http://schemas.microsoft.com/office/word/2010/wordprocessingCanvas" xmlns:cx="http://schemas.microsoft.com/office/drawing/2014/chartex" xmlns:cx1="http://schemas.microsoft.com/office/drawing/2015/9/8/chartex" xmlns:cx2="http://schemas.microsoft.com/office/drawing/2015/10/21/chartex" xmlns:cx3="http://schemas.microsoft.com/office/drawing/2016/5/9/chartex" xmlns:cx4="http://schemas.microsoft.com/office/drawing/2016/5/10/chartex" xmlns:cx5="http://schemas.microsoft.com/office/drawing/2016/5/11/chartex" xmlns:cx6="http://schemas.microsoft.com/office/drawing/2016/5/12/chartex" xmlns:cx7="http://schemas.microsoft.com/office/drawing/2016/5/13/chartex" xmlns:cx8="http://schemas.microsoft.com/office/drawing/2016/5/14/chartex" xmlns:mc="http://schemas.openxmlformats.org/markup-compatibility/2006" xmlns:aink="http://schemas.microsoft.com/office/drawing/2016/ink" xmlns:am3d="http://schemas.microsoft.com/office/drawing/2017/model3d" xmlns:o="urn:schemas-microsoft-com:office:office" xmlns:r="http://schemas.openxmlformats.org/officeDocument/2006/relationships" xmlns:m="http://schemas.openxmlformats.org/officeDocument/2006/math" xmlns:v="urn:schemas-microsoft-com:vml" xmlns:wp14="http://schemas.microsoft.com/office/word/2010/wordprocessingDrawing" xmlns:wp="http://schemas.openxmlformats.org/drawingml/2006/wordprocessingDrawing" xmlns:w10="urn:schemas-microsoft-com:office:word" xmlns:w="http://schemas.openxmlformats.org/wordprocessingml/2006/main" xmlns:w14="http://schemas.microsoft.com/office/word/2010/wordml" xmlns:w15="http://schemas.microsoft.com/office/word/2012/wordml" xmlns:w16cex="http://schemas.microsoft.com/office/word/2018/wordml/cex" xmlns:w16cid="http://schemas.microsoft.com/office/word/2016/wordml/cid" xmlns:w16="http://schemas.microsoft.com/office/word/2018/wordml" xmlns:w16se="http://schemas.microsoft.com/office/word/2015/wordml/symex" xmlns:wpg="http://schemas.microsoft.com/office/word/2010/wordprocessingGroup" xmlns:wpi="http://schemas.microsoft.com/office/word/2010/wordprocessingInk" xmlns:wne="http://schemas.microsoft.com/office/word/2006/wordml" xmlns:wps="http://schemas.microsoft.com/office/word/2010/wordprocessingShape" mc:Ignorable="w14 w15 w16se w16cid w16 w16cex wp14">
+<w:numbering xmlns:wpc="http://schemas.microsoft.com/office/word/2010/wordprocessingCanvas" xmlns:cx="http://schemas.microsoft.com/office/drawing/2014/chartex" xmlns:cx1="http://schemas.microsoft.com/office/drawing/2015/9/8/chartex" xmlns:mc="http://schemas.openxmlformats.org/markup-compatibility/2006" xmlns:o="urn:schemas-microsoft-com:office:office" xmlns:r="http://schemas.openxmlformats.org/officeDocument/2006/relationships" xmlns:m="http://schemas.openxmlformats.org/officeDocument/2006/math" xmlns:v="urn:schemas-microsoft-com:vml" xmlns:wp14="http://schemas.microsoft.com/office/word/2010/wordprocessingDrawing" xmlns:wp="http://schemas.openxmlformats.org/drawingml/2006/wordprocessingDrawing" xmlns:w10="urn:schemas-microsoft-com:office:word" xmlns:w="http://schemas.openxmlformats.org/wordprocessingml/2006/main" xmlns:w14="http://schemas.microsoft.com/office/word/2010/wordml" xmlns:w15="http://schemas.microsoft.com/office/word/2012/wordml" xmlns:w16se="http://schemas.microsoft.com/office/word/2015/wordml/symex" xmlns:wpg="http://schemas.microsoft.com/office/word/2010/wordprocessingGroup" xmlns:wpi="http://schemas.microsoft.com/office/word/2010/wordprocessingInk" xmlns:wne="http://schemas.microsoft.com/office/word/2006/wordml" xmlns:wps="http://schemas.microsoft.com/office/word/2010/wordprocessingShape" mc:Ignorable="w14 w15 w16se wp14">
   <w:abstractNum w:abstractNumId="0" w15:restartNumberingAfterBreak="0">
     <w:nsid w:val="FFFFFF7C"/>
     <w:multiLevelType w:val="singleLevel"/>
@@ -2045,7 +2888,7 @@
   <w:abstractNum w:abstractNumId="9" w15:restartNumberingAfterBreak="0">
     <w:nsid w:val="FFFFFF89"/>
     <w:multiLevelType w:val="singleLevel"/>
-    <w:tmpl w:val="2B385D5C"/>
+    <w:tmpl w:val="D3CEFDD8"/>
     <w:lvl w:ilvl="0">
       <w:start w:val="1"/>
       <w:numFmt w:val="bullet"/>
@@ -2896,7 +3739,7 @@
 </file>
 
 <file path=word/styles.xml><?xml version="1.0" encoding="utf-8"?>
-<w:styles xmlns:mc="http://schemas.openxmlformats.org/markup-compatibility/2006" xmlns:r="http://schemas.openxmlformats.org/officeDocument/2006/relationships" xmlns:w="http://schemas.openxmlformats.org/wordprocessingml/2006/main" xmlns:w14="http://schemas.microsoft.com/office/word/2010/wordml" xmlns:w15="http://schemas.microsoft.com/office/word/2012/wordml" xmlns:w16cex="http://schemas.microsoft.com/office/word/2018/wordml/cex" xmlns:w16cid="http://schemas.microsoft.com/office/word/2016/wordml/cid" xmlns:w16="http://schemas.microsoft.com/office/word/2018/wordml" xmlns:w16se="http://schemas.microsoft.com/office/word/2015/wordml/symex" mc:Ignorable="w14 w15 w16se w16cid w16 w16cex">
+<w:styles xmlns:mc="http://schemas.openxmlformats.org/markup-compatibility/2006" xmlns:r="http://schemas.openxmlformats.org/officeDocument/2006/relationships" xmlns:w="http://schemas.openxmlformats.org/wordprocessingml/2006/main" xmlns:w14="http://schemas.microsoft.com/office/word/2010/wordml" xmlns:w15="http://schemas.microsoft.com/office/word/2012/wordml" xmlns:w16se="http://schemas.microsoft.com/office/word/2015/wordml/symex" mc:Ignorable="w14 w15 w16se">
   <w:docDefaults>
     <w:rPrDefault>
       <w:rPr>
@@ -2909,7 +3752,7 @@
     </w:rPrDefault>
     <w:pPrDefault/>
   </w:docDefaults>
-  <w:latentStyles w:defLockedState="0" w:defUIPriority="99" w:defSemiHidden="0" w:defUnhideWhenUsed="0" w:defQFormat="0" w:count="376">
+  <w:latentStyles w:defLockedState="0" w:defUIPriority="99" w:defSemiHidden="0" w:defUnhideWhenUsed="0" w:defQFormat="0" w:count="371">
     <w:lsdException w:name="Normal" w:uiPriority="0" w:qFormat="1"/>
     <w:lsdException w:name="heading 1" w:uiPriority="9" w:qFormat="1"/>
     <w:lsdException w:name="heading 2" w:semiHidden="1" w:uiPriority="9" w:unhideWhenUsed="1" w:qFormat="1"/>
@@ -3281,11 +4124,6 @@
     <w:lsdException w:name="List Table 5 Dark Accent 6" w:uiPriority="50"/>
     <w:lsdException w:name="List Table 6 Colorful Accent 6" w:uiPriority="51"/>
     <w:lsdException w:name="List Table 7 Colorful Accent 6" w:uiPriority="52"/>
-    <w:lsdException w:name="Mention" w:semiHidden="1" w:unhideWhenUsed="1"/>
-    <w:lsdException w:name="Smart Hyperlink" w:semiHidden="1" w:unhideWhenUsed="1"/>
-    <w:lsdException w:name="Hashtag" w:semiHidden="1" w:unhideWhenUsed="1"/>
-    <w:lsdException w:name="Unresolved Mention" w:semiHidden="1" w:unhideWhenUsed="1"/>
-    <w:lsdException w:name="Smart Link" w:semiHidden="1" w:unhideWhenUsed="1"/>
   </w:latentStyles>
   <w:style w:type="paragraph" w:default="1" w:styleId="Normal">
     <w:name w:val="Normal"/>
@@ -27543,7 +28381,7 @@
       <w:color w:val="1D824C" w:themeColor="accent1"/>
     </w:rPr>
   </w:style>
-  <w:style w:type="character" w:styleId="UnresolvedMention">
+  <w:style w:type="character" w:customStyle="1" w:styleId="UnresolvedMention">
     <w:name w:val="Unresolved Mention"/>
     <w:basedOn w:val="DefaultParagraphFont"/>
     <w:uiPriority w:val="99"/>
@@ -27559,7 +28397,7 @@
 </file>
 
 <file path=word/glossary/document.xml><?xml version="1.0" encoding="utf-8"?>
-<w:glossaryDocument xmlns:wpc="http://schemas.microsoft.com/office/word/2010/wordprocessingCanvas" xmlns:cx="http://schemas.microsoft.com/office/drawing/2014/chartex" xmlns:cx1="http://schemas.microsoft.com/office/drawing/2015/9/8/chartex" xmlns:cx2="http://schemas.microsoft.com/office/drawing/2015/10/21/chartex" xmlns:cx3="http://schemas.microsoft.com/office/drawing/2016/5/9/chartex" xmlns:cx4="http://schemas.microsoft.com/office/drawing/2016/5/10/chartex" xmlns:cx5="http://schemas.microsoft.com/office/drawing/2016/5/11/chartex" xmlns:cx6="http://schemas.microsoft.com/office/drawing/2016/5/12/chartex" xmlns:cx7="http://schemas.microsoft.com/office/drawing/2016/5/13/chartex" xmlns:cx8="http://schemas.microsoft.com/office/drawing/2016/5/14/chartex" xmlns:mc="http://schemas.openxmlformats.org/markup-compatibility/2006" xmlns:aink="http://schemas.microsoft.com/office/drawing/2016/ink" xmlns:am3d="http://schemas.microsoft.com/office/drawing/2017/model3d" xmlns:o="urn:schemas-microsoft-com:office:office" xmlns:r="http://schemas.openxmlformats.org/officeDocument/2006/relationships" xmlns:m="http://schemas.openxmlformats.org/officeDocument/2006/math" xmlns:v="urn:schemas-microsoft-com:vml" xmlns:wp14="http://schemas.microsoft.com/office/word/2010/wordprocessingDrawing" xmlns:wp="http://schemas.openxmlformats.org/drawingml/2006/wordprocessingDrawing" xmlns:w10="urn:schemas-microsoft-com:office:word" xmlns:w="http://schemas.openxmlformats.org/wordprocessingml/2006/main" xmlns:w14="http://schemas.microsoft.com/office/word/2010/wordml" xmlns:w15="http://schemas.microsoft.com/office/word/2012/wordml" xmlns:w16cex="http://schemas.microsoft.com/office/word/2018/wordml/cex" xmlns:w16cid="http://schemas.microsoft.com/office/word/2016/wordml/cid" xmlns:w16="http://schemas.microsoft.com/office/word/2018/wordml" xmlns:w16se="http://schemas.microsoft.com/office/word/2015/wordml/symex" xmlns:wpg="http://schemas.microsoft.com/office/word/2010/wordprocessingGroup" xmlns:wpi="http://schemas.microsoft.com/office/word/2010/wordprocessingInk" xmlns:wne="http://schemas.microsoft.com/office/word/2006/wordml" xmlns:wps="http://schemas.microsoft.com/office/word/2010/wordprocessingShape" mc:Ignorable="w14 w15 w16se w16cid w16 w16cex wp14">
+<w:glossaryDocument xmlns:wpc="http://schemas.microsoft.com/office/word/2010/wordprocessingCanvas" xmlns:cx="http://schemas.microsoft.com/office/drawing/2014/chartex" xmlns:cx1="http://schemas.microsoft.com/office/drawing/2015/9/8/chartex" xmlns:mc="http://schemas.openxmlformats.org/markup-compatibility/2006" xmlns:o="urn:schemas-microsoft-com:office:office" xmlns:r="http://schemas.openxmlformats.org/officeDocument/2006/relationships" xmlns:m="http://schemas.openxmlformats.org/officeDocument/2006/math" xmlns:v="urn:schemas-microsoft-com:vml" xmlns:wp14="http://schemas.microsoft.com/office/word/2010/wordprocessingDrawing" xmlns:wp="http://schemas.openxmlformats.org/drawingml/2006/wordprocessingDrawing" xmlns:w10="urn:schemas-microsoft-com:office:word" xmlns:w="http://schemas.openxmlformats.org/wordprocessingml/2006/main" xmlns:w14="http://schemas.microsoft.com/office/word/2010/wordml" xmlns:w15="http://schemas.microsoft.com/office/word/2012/wordml" xmlns:w16se="http://schemas.microsoft.com/office/word/2015/wordml/symex" xmlns:wpg="http://schemas.microsoft.com/office/word/2010/wordprocessingGroup" xmlns:wpi="http://schemas.microsoft.com/office/word/2010/wordprocessingInk" xmlns:wne="http://schemas.microsoft.com/office/word/2006/wordml" xmlns:wps="http://schemas.microsoft.com/office/word/2010/wordprocessingShape" mc:Ignorable="w14 w15 w16se wp14">
   <w:docParts>
     <w:docPart>
       <w:docPartPr>
@@ -27592,7 +28430,7 @@
 </file>
 
 <file path=word/glossary/fontTable.xml><?xml version="1.0" encoding="utf-8"?>
-<w:fonts xmlns:mc="http://schemas.openxmlformats.org/markup-compatibility/2006" xmlns:r="http://schemas.openxmlformats.org/officeDocument/2006/relationships" xmlns:w="http://schemas.openxmlformats.org/wordprocessingml/2006/main" xmlns:w14="http://schemas.microsoft.com/office/word/2010/wordml" xmlns:w15="http://schemas.microsoft.com/office/word/2012/wordml" xmlns:w16cex="http://schemas.microsoft.com/office/word/2018/wordml/cex" xmlns:w16cid="http://schemas.microsoft.com/office/word/2016/wordml/cid" xmlns:w16="http://schemas.microsoft.com/office/word/2018/wordml" xmlns:w16se="http://schemas.microsoft.com/office/word/2015/wordml/symex" mc:Ignorable="w14 w15 w16se w16cid w16 w16cex">
+<w:fonts xmlns:mc="http://schemas.openxmlformats.org/markup-compatibility/2006" xmlns:r="http://schemas.openxmlformats.org/officeDocument/2006/relationships" xmlns:w="http://schemas.openxmlformats.org/wordprocessingml/2006/main" xmlns:w14="http://schemas.microsoft.com/office/word/2010/wordml" xmlns:w15="http://schemas.microsoft.com/office/word/2012/wordml" xmlns:w16se="http://schemas.microsoft.com/office/word/2015/wordml/symex" mc:Ignorable="w14 w15 w16se">
   <w:font w:name="Symbol">
     <w:panose1 w:val="05050102010706020507"/>
     <w:charset w:val="02"/>
@@ -27660,7 +28498,7 @@
 </file>
 
 <file path=word/glossary/settings.xml><?xml version="1.0" encoding="utf-8"?>
-<w:settings xmlns:mc="http://schemas.openxmlformats.org/markup-compatibility/2006" xmlns:o="urn:schemas-microsoft-com:office:office" xmlns:r="http://schemas.openxmlformats.org/officeDocument/2006/relationships" xmlns:m="http://schemas.openxmlformats.org/officeDocument/2006/math" xmlns:v="urn:schemas-microsoft-com:vml" xmlns:w10="urn:schemas-microsoft-com:office:word" xmlns:w="http://schemas.openxmlformats.org/wordprocessingml/2006/main" xmlns:w14="http://schemas.microsoft.com/office/word/2010/wordml" xmlns:w15="http://schemas.microsoft.com/office/word/2012/wordml" xmlns:w16cex="http://schemas.microsoft.com/office/word/2018/wordml/cex" xmlns:w16cid="http://schemas.microsoft.com/office/word/2016/wordml/cid" xmlns:w16="http://schemas.microsoft.com/office/word/2018/wordml" xmlns:w16se="http://schemas.microsoft.com/office/word/2015/wordml/symex" xmlns:sl="http://schemas.openxmlformats.org/schemaLibrary/2006/main" mc:Ignorable="w14 w15 w16se w16cid w16 w16cex">
+<w:settings xmlns:mc="http://schemas.openxmlformats.org/markup-compatibility/2006" xmlns:o="urn:schemas-microsoft-com:office:office" xmlns:r="http://schemas.openxmlformats.org/officeDocument/2006/relationships" xmlns:m="http://schemas.openxmlformats.org/officeDocument/2006/math" xmlns:v="urn:schemas-microsoft-com:vml" xmlns:w10="urn:schemas-microsoft-com:office:word" xmlns:w="http://schemas.openxmlformats.org/wordprocessingml/2006/main" xmlns:w14="http://schemas.microsoft.com/office/word/2010/wordml" xmlns:w15="http://schemas.microsoft.com/office/word/2012/wordml" xmlns:w16se="http://schemas.microsoft.com/office/word/2015/wordml/symex" xmlns:sl="http://schemas.openxmlformats.org/schemaLibrary/2006/main" mc:Ignorable="w14 w15 w16se">
   <w:view w:val="normal"/>
   <w:defaultTabStop w:val="720"/>
   <w:characterSpacingControl w:val="doNotCompress"/>
@@ -27671,7 +28509,6 @@
     <w:compatSetting w:name="enableOpenTypeFeatures" w:uri="http://schemas.microsoft.com/office/word" w:val="1"/>
     <w:compatSetting w:name="doNotFlipMirrorIndents" w:uri="http://schemas.microsoft.com/office/word" w:val="1"/>
     <w:compatSetting w:name="differentiateMultirowTableHeaders" w:uri="http://schemas.microsoft.com/office/word" w:val="1"/>
-    <w:compatSetting w:name="useWord2013TrackBottomHyphenation" w:uri="http://schemas.microsoft.com/office/word" w:val="0"/>
   </w:compat>
   <w:rsids>
     <w:rsidRoot w:val="000B42C7"/>
@@ -27682,6 +28519,7 @@
     <w:rsid w:val="003B1CA9"/>
     <w:rsid w:val="003D41AC"/>
     <w:rsid w:val="00426F87"/>
+    <w:rsid w:val="00464662"/>
     <w:rsid w:val="004746BC"/>
     <w:rsid w:val="00A20870"/>
     <w:rsid w:val="00AB5909"/>
@@ -27711,7 +28549,7 @@
 </file>
 
 <file path=word/glossary/styles.xml><?xml version="1.0" encoding="utf-8"?>
-<w:styles xmlns:mc="http://schemas.openxmlformats.org/markup-compatibility/2006" xmlns:r="http://schemas.openxmlformats.org/officeDocument/2006/relationships" xmlns:w="http://schemas.openxmlformats.org/wordprocessingml/2006/main" xmlns:w14="http://schemas.microsoft.com/office/word/2010/wordml" xmlns:w15="http://schemas.microsoft.com/office/word/2012/wordml" xmlns:w16cex="http://schemas.microsoft.com/office/word/2018/wordml/cex" xmlns:w16cid="http://schemas.microsoft.com/office/word/2016/wordml/cid" xmlns:w16="http://schemas.microsoft.com/office/word/2018/wordml" xmlns:w16se="http://schemas.microsoft.com/office/word/2015/wordml/symex" mc:Ignorable="w14 w15 w16se w16cid w16 w16cex">
+<w:styles xmlns:mc="http://schemas.openxmlformats.org/markup-compatibility/2006" xmlns:r="http://schemas.openxmlformats.org/officeDocument/2006/relationships" xmlns:w="http://schemas.openxmlformats.org/wordprocessingml/2006/main" xmlns:w14="http://schemas.microsoft.com/office/word/2010/wordml" xmlns:w15="http://schemas.microsoft.com/office/word/2012/wordml" xmlns:w16se="http://schemas.microsoft.com/office/word/2015/wordml/symex" mc:Ignorable="w14 w15 w16se">
   <w:docDefaults>
     <w:rPrDefault>
       <w:rPr>
@@ -27727,7 +28565,7 @@
       </w:pPr>
     </w:pPrDefault>
   </w:docDefaults>
-  <w:latentStyles w:defLockedState="0" w:defUIPriority="99" w:defSemiHidden="0" w:defUnhideWhenUsed="0" w:defQFormat="0" w:count="376">
+  <w:latentStyles w:defLockedState="0" w:defUIPriority="99" w:defSemiHidden="0" w:defUnhideWhenUsed="0" w:defQFormat="0" w:count="371">
     <w:lsdException w:name="Normal" w:uiPriority="0" w:qFormat="1"/>
     <w:lsdException w:name="heading 1" w:uiPriority="9" w:qFormat="1"/>
     <w:lsdException w:name="heading 2" w:semiHidden="1" w:uiPriority="9" w:unhideWhenUsed="1" w:qFormat="1"/>
@@ -28099,11 +28937,6 @@
     <w:lsdException w:name="List Table 5 Dark Accent 6" w:uiPriority="50"/>
     <w:lsdException w:name="List Table 6 Colorful Accent 6" w:uiPriority="51"/>
     <w:lsdException w:name="List Table 7 Colorful Accent 6" w:uiPriority="52"/>
-    <w:lsdException w:name="Mention" w:semiHidden="1" w:unhideWhenUsed="1"/>
-    <w:lsdException w:name="Smart Hyperlink" w:semiHidden="1" w:unhideWhenUsed="1"/>
-    <w:lsdException w:name="Hashtag" w:semiHidden="1" w:unhideWhenUsed="1"/>
-    <w:lsdException w:name="Unresolved Mention" w:semiHidden="1" w:unhideWhenUsed="1"/>
-    <w:lsdException w:name="Smart Link" w:semiHidden="1" w:unhideWhenUsed="1"/>
   </w:latentStyles>
   <w:style w:type="paragraph" w:default="1" w:styleId="Normal">
     <w:name w:val="Normal"/>
@@ -28285,7 +29118,7 @@
 </file>
 
 <file path=word/glossary/webSettings.xml><?xml version="1.0" encoding="utf-8"?>
-<w:webSettings xmlns:mc="http://schemas.openxmlformats.org/markup-compatibility/2006" xmlns:r="http://schemas.openxmlformats.org/officeDocument/2006/relationships" xmlns:w="http://schemas.openxmlformats.org/wordprocessingml/2006/main" xmlns:w14="http://schemas.microsoft.com/office/word/2010/wordml" xmlns:w15="http://schemas.microsoft.com/office/word/2012/wordml" xmlns:w16cex="http://schemas.microsoft.com/office/word/2018/wordml/cex" xmlns:w16cid="http://schemas.microsoft.com/office/word/2016/wordml/cid" xmlns:w16="http://schemas.microsoft.com/office/word/2018/wordml" xmlns:w16se="http://schemas.microsoft.com/office/word/2015/wordml/symex" mc:Ignorable="w14 w15 w16se w16cid w16 w16cex">
+<w:webSettings xmlns:mc="http://schemas.openxmlformats.org/markup-compatibility/2006" xmlns:r="http://schemas.openxmlformats.org/officeDocument/2006/relationships" xmlns:w="http://schemas.openxmlformats.org/wordprocessingml/2006/main" xmlns:w14="http://schemas.microsoft.com/office/word/2010/wordml" xmlns:w15="http://schemas.microsoft.com/office/word/2012/wordml" xmlns:w16se="http://schemas.microsoft.com/office/word/2015/wordml/symex" mc:Ignorable="w14 w15 w16se">
   <w:optimizeForBrowser/>
   <w:allowPNG/>
 </w:webSettings>
@@ -28497,7 +29330,7 @@
 </file>
 
 <file path=customXml/itemProps1.xml><?xml version="1.0" encoding="utf-8"?>
-<ds:datastoreItem xmlns:ds="http://schemas.openxmlformats.org/officeDocument/2006/customXml" ds:itemID="{765F9800-F1F1-4F0C-931A-0449F3B7840F}">
+<ds:datastoreItem xmlns:ds="http://schemas.openxmlformats.org/officeDocument/2006/customXml" ds:itemID="{87C27143-3349-44AB-8D0E-27D91BA064FD}">
   <ds:schemaRefs>
     <ds:schemaRef ds:uri="http://schemas.openxmlformats.org/officeDocument/2006/bibliography"/>
   </ds:schemaRefs>

</xml_diff>